<commit_message>
Version modificada con los aportes de Cesar
</commit_message>
<xml_diff>
--- a/resume_DavidMorales.docx
+++ b/resume_DavidMorales.docx
@@ -45,14 +45,14 @@
                         </a:ln>
                         <a:extLst>
                           <a:ext uri="{909E8E84-426E-40dd-AFC4-6F175D3DCCD1}">
-                            <a14:hiddenFill xmlns="" xmlns:mo="http://schemas.microsoft.com/office/mac/office/2008/main" xmlns:mv="urn:schemas-microsoft-com:mac:vml" xmlns:o="urn:schemas-microsoft-com:office:office" xmlns:v="urn:schemas-microsoft-com:vml" xmlns:w10="urn:schemas-microsoft-com:office:word" xmlns:w="http://schemas.openxmlformats.org/wordprocessingml/2006/main" xmlns:a14="http://schemas.microsoft.com/office/drawing/2010/main">
+                            <a14:hiddenFill xmlns:a14="http://schemas.microsoft.com/office/drawing/2010/main" xmlns:w="http://schemas.openxmlformats.org/wordprocessingml/2006/main" xmlns:w10="urn:schemas-microsoft-com:office:word" xmlns:v="urn:schemas-microsoft-com:vml" xmlns:o="urn:schemas-microsoft-com:office:office" xmlns:mv="urn:schemas-microsoft-com:mac:vml" xmlns:mo="http://schemas.microsoft.com/office/mac/office/2008/main" xmlns="">
                               <a:solidFill>
                                 <a:srgbClr val="FFFFFF"/>
                               </a:solidFill>
                             </a14:hiddenFill>
                           </a:ext>
                           <a:ext uri="{91240B29-F687-4f45-9708-019B960494DF}">
-                            <a14:hiddenLine xmlns="" xmlns:mo="http://schemas.microsoft.com/office/mac/office/2008/main" xmlns:mv="urn:schemas-microsoft-com:mac:vml" xmlns:o="urn:schemas-microsoft-com:office:office" xmlns:v="urn:schemas-microsoft-com:vml" xmlns:w10="urn:schemas-microsoft-com:office:word" xmlns:w="http://schemas.openxmlformats.org/wordprocessingml/2006/main" xmlns:a14="http://schemas.microsoft.com/office/drawing/2010/main" w="9525">
+                            <a14:hiddenLine xmlns:a14="http://schemas.microsoft.com/office/drawing/2010/main" xmlns:w="http://schemas.openxmlformats.org/wordprocessingml/2006/main" xmlns:w10="urn:schemas-microsoft-com:office:word" xmlns:v="urn:schemas-microsoft-com:vml" xmlns:o="urn:schemas-microsoft-com:office:office" xmlns:mv="urn:schemas-microsoft-com:mac:vml" xmlns:mo="http://schemas.microsoft.com/office/mac/office/2008/main" xmlns="" w="9525">
                               <a:solidFill>
                                 <a:srgbClr val="000000"/>
                               </a:solidFill>
@@ -259,14 +259,14 @@
                           </a:ln>
                           <a:extLst>
                             <a:ext uri="{909E8E84-426E-40dd-AFC4-6F175D3DCCD1}">
-                              <a14:hiddenFill xmlns="" xmlns:mo="http://schemas.microsoft.com/office/mac/office/2008/main" xmlns:mv="urn:schemas-microsoft-com:mac:vml" xmlns:o="urn:schemas-microsoft-com:office:office" xmlns:v="urn:schemas-microsoft-com:vml" xmlns:w10="urn:schemas-microsoft-com:office:word" xmlns:w="http://schemas.openxmlformats.org/wordprocessingml/2006/main" xmlns:a14="http://schemas.microsoft.com/office/drawing/2010/main">
+                              <a14:hiddenFill xmlns:a14="http://schemas.microsoft.com/office/drawing/2010/main" xmlns:w="http://schemas.openxmlformats.org/wordprocessingml/2006/main" xmlns:w10="urn:schemas-microsoft-com:office:word" xmlns:v="urn:schemas-microsoft-com:vml" xmlns:o="urn:schemas-microsoft-com:office:office" xmlns:mv="urn:schemas-microsoft-com:mac:vml" xmlns:mo="http://schemas.microsoft.com/office/mac/office/2008/main" xmlns="">
                                 <a:solidFill>
                                   <a:srgbClr val="FFFFFF"/>
                                 </a:solidFill>
                               </a14:hiddenFill>
                             </a:ext>
                             <a:ext uri="{91240B29-F687-4f45-9708-019B960494DF}">
-                              <a14:hiddenLine xmlns="" xmlns:mo="http://schemas.microsoft.com/office/mac/office/2008/main" xmlns:mv="urn:schemas-microsoft-com:mac:vml" xmlns:o="urn:schemas-microsoft-com:office:office" xmlns:v="urn:schemas-microsoft-com:vml" xmlns:w10="urn:schemas-microsoft-com:office:word" xmlns:w="http://schemas.openxmlformats.org/wordprocessingml/2006/main" xmlns:a14="http://schemas.microsoft.com/office/drawing/2010/main" w="9525">
+                              <a14:hiddenLine xmlns:a14="http://schemas.microsoft.com/office/drawing/2010/main" xmlns:w="http://schemas.openxmlformats.org/wordprocessingml/2006/main" xmlns:w10="urn:schemas-microsoft-com:office:word" xmlns:v="urn:schemas-microsoft-com:vml" xmlns:o="urn:schemas-microsoft-com:office:office" xmlns:mv="urn:schemas-microsoft-com:mac:vml" xmlns:mo="http://schemas.microsoft.com/office/mac/office/2008/main" xmlns="" w="9525">
                                 <a:solidFill>
                                   <a:srgbClr val="000000"/>
                                 </a:solidFill>
@@ -349,7 +349,7 @@
                           </a:ln>
                           <a:extLst>
                             <a:ext uri="{91240B29-F687-4f45-9708-019B960494DF}">
-                              <a14:hiddenLine xmlns="" xmlns:mo="http://schemas.microsoft.com/office/mac/office/2008/main" xmlns:mv="urn:schemas-microsoft-com:mac:vml" xmlns:o="urn:schemas-microsoft-com:office:office" xmlns:v="urn:schemas-microsoft-com:vml" xmlns:w10="urn:schemas-microsoft-com:office:word" xmlns:w="http://schemas.openxmlformats.org/wordprocessingml/2006/main" xmlns:a14="http://schemas.microsoft.com/office/drawing/2010/main" w="9525">
+                              <a14:hiddenLine xmlns:a14="http://schemas.microsoft.com/office/drawing/2010/main" xmlns:w="http://schemas.openxmlformats.org/wordprocessingml/2006/main" xmlns:w10="urn:schemas-microsoft-com:office:word" xmlns:v="urn:schemas-microsoft-com:vml" xmlns:o="urn:schemas-microsoft-com:office:office" xmlns:mv="urn:schemas-microsoft-com:mac:vml" xmlns:mo="http://schemas.microsoft.com/office/mac/office/2008/main" xmlns="" w="9525">
                                 <a:solidFill>
                                   <a:srgbClr val="000000"/>
                                 </a:solidFill>
@@ -395,7 +395,7 @@
                           <a:noFill/>
                           <a:extLst>
                             <a:ext uri="{909E8E84-426E-40dd-AFC4-6F175D3DCCD1}">
-                              <a14:hiddenFill xmlns="" xmlns:mo="http://schemas.microsoft.com/office/mac/office/2008/main" xmlns:mv="urn:schemas-microsoft-com:mac:vml" xmlns:o="urn:schemas-microsoft-com:office:office" xmlns:v="urn:schemas-microsoft-com:vml" xmlns:w10="urn:schemas-microsoft-com:office:word" xmlns:w="http://schemas.openxmlformats.org/wordprocessingml/2006/main" xmlns:a14="http://schemas.microsoft.com/office/drawing/2010/main">
+                              <a14:hiddenFill xmlns:a14="http://schemas.microsoft.com/office/drawing/2010/main" xmlns:w="http://schemas.openxmlformats.org/wordprocessingml/2006/main" xmlns:w10="urn:schemas-microsoft-com:office:word" xmlns:v="urn:schemas-microsoft-com:vml" xmlns:o="urn:schemas-microsoft-com:office:office" xmlns:mv="urn:schemas-microsoft-com:mac:vml" xmlns:mo="http://schemas.microsoft.com/office/mac/office/2008/main" xmlns="">
                                 <a:solidFill>
                                   <a:srgbClr val="FFFFFF"/>
                                 </a:solidFill>
@@ -419,6 +419,10 @@
           <mc:Fallback>
             <w:pict>
               <v:group w14:anchorId="32F6FA9B" id="Group 299" o:spid="_x0000_s1027" style="position:absolute;margin-left:319.3pt;margin-top:-.7pt;width:148.6pt;height:21.15pt;z-index:251672576" coordorigin="9656,-4243" coordsize="2972,423" o:gfxdata="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">
+                <v:shapetype id="_x0000_t202" coordsize="21600,21600" o:spt="202" path="m,l,21600r21600,l21600,xe">
+                  <v:stroke joinstyle="miter"/>
+                  <v:path gradientshapeok="t" o:connecttype="rect"/>
+                </v:shapetype>
                 <v:shape id="Text Box 48" o:spid="_x0000_s1028" type="#_x0000_t202" style="position:absolute;left:9954;top:-4243;width:2674;height:423;visibility:visible;mso-wrap-style:square;v-text-anchor:top" o:gfxdata="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" filled="f" stroked="f">
                   <v:textbox>
                     <w:txbxContent>
@@ -549,7 +553,7 @@
                     <a:noFill/>
                     <a:extLst>
                       <a:ext uri="{909E8E84-426E-40dd-AFC4-6F175D3DCCD1}">
-                        <a14:hiddenFill xmlns="" xmlns:mo="http://schemas.microsoft.com/office/mac/office/2008/main" xmlns:mv="urn:schemas-microsoft-com:mac:vml" xmlns:o="urn:schemas-microsoft-com:office:office" xmlns:v="urn:schemas-microsoft-com:vml" xmlns:w10="urn:schemas-microsoft-com:office:word" xmlns:w="http://schemas.openxmlformats.org/wordprocessingml/2006/main" xmlns:a14="http://schemas.microsoft.com/office/drawing/2010/main">
+                        <a14:hiddenFill xmlns:a14="http://schemas.microsoft.com/office/drawing/2010/main" xmlns:w="http://schemas.openxmlformats.org/wordprocessingml/2006/main" xmlns:w10="urn:schemas-microsoft-com:office:word" xmlns:v="urn:schemas-microsoft-com:vml" xmlns:o="urn:schemas-microsoft-com:office:office" xmlns:mv="urn:schemas-microsoft-com:mac:vml" xmlns:mo="http://schemas.microsoft.com/office/mac/office/2008/main" xmlns="">
                           <a:solidFill>
                             <a:srgbClr val="FFFFFF"/>
                           </a:solidFill>
@@ -607,7 +611,7 @@
                         </a:ln>
                         <a:extLst>
                           <a:ext uri="{91240B29-F687-4f45-9708-019B960494DF}">
-                            <a14:hiddenLine xmlns="" xmlns:mo="http://schemas.microsoft.com/office/mac/office/2008/main" xmlns:mv="urn:schemas-microsoft-com:mac:vml" xmlns:o="urn:schemas-microsoft-com:office:office" xmlns:v="urn:schemas-microsoft-com:vml" xmlns:w10="urn:schemas-microsoft-com:office:word" xmlns:w="http://schemas.openxmlformats.org/wordprocessingml/2006/main" xmlns:a14="http://schemas.microsoft.com/office/drawing/2010/main" w="9525">
+                            <a14:hiddenLine xmlns:a14="http://schemas.microsoft.com/office/drawing/2010/main" xmlns:w="http://schemas.openxmlformats.org/wordprocessingml/2006/main" xmlns:w10="urn:schemas-microsoft-com:office:word" xmlns:v="urn:schemas-microsoft-com:vml" xmlns:o="urn:schemas-microsoft-com:office:office" xmlns:mv="urn:schemas-microsoft-com:mac:vml" xmlns:mo="http://schemas.microsoft.com/office/mac/office/2008/main" xmlns="" w="9525">
                               <a:solidFill>
                                 <a:srgbClr val="7F7F7F"/>
                               </a:solidFill>
@@ -684,7 +688,7 @@
                         </a:ln>
                         <a:extLst>
                           <a:ext uri="{91240B29-F687-4f45-9708-019B960494DF}">
-                            <a14:hiddenLine xmlns="" xmlns:mo="http://schemas.microsoft.com/office/mac/office/2008/main" xmlns:mv="urn:schemas-microsoft-com:mac:vml" xmlns:o="urn:schemas-microsoft-com:office:office" xmlns:v="urn:schemas-microsoft-com:vml" xmlns:w10="urn:schemas-microsoft-com:office:word" xmlns:w="http://schemas.openxmlformats.org/wordprocessingml/2006/main" xmlns:a14="http://schemas.microsoft.com/office/drawing/2010/main" w="9525">
+                            <a14:hiddenLine xmlns:a14="http://schemas.microsoft.com/office/drawing/2010/main" xmlns:w="http://schemas.openxmlformats.org/wordprocessingml/2006/main" xmlns:w10="urn:schemas-microsoft-com:office:word" xmlns:v="urn:schemas-microsoft-com:vml" xmlns:o="urn:schemas-microsoft-com:office:office" xmlns:mv="urn:schemas-microsoft-com:mac:vml" xmlns:mo="http://schemas.microsoft.com/office/mac/office/2008/main" xmlns="" w="9525">
                               <a:solidFill>
                                 <a:srgbClr val="7F7F7F"/>
                               </a:solidFill>
@@ -761,14 +765,14 @@
                         </a:ln>
                         <a:extLst>
                           <a:ext uri="{909E8E84-426E-40dd-AFC4-6F175D3DCCD1}">
-                            <a14:hiddenFill xmlns="" xmlns:mo="http://schemas.microsoft.com/office/mac/office/2008/main" xmlns:mv="urn:schemas-microsoft-com:mac:vml" xmlns:o="urn:schemas-microsoft-com:office:office" xmlns:v="urn:schemas-microsoft-com:vml" xmlns:w10="urn:schemas-microsoft-com:office:word" xmlns:w="http://schemas.openxmlformats.org/wordprocessingml/2006/main" xmlns:a14="http://schemas.microsoft.com/office/drawing/2010/main">
+                            <a14:hiddenFill xmlns:a14="http://schemas.microsoft.com/office/drawing/2010/main" xmlns:w="http://schemas.openxmlformats.org/wordprocessingml/2006/main" xmlns:w10="urn:schemas-microsoft-com:office:word" xmlns:v="urn:schemas-microsoft-com:vml" xmlns:o="urn:schemas-microsoft-com:office:office" xmlns:mv="urn:schemas-microsoft-com:mac:vml" xmlns:mo="http://schemas.microsoft.com/office/mac/office/2008/main" xmlns="">
                               <a:solidFill>
                                 <a:srgbClr val="FFFFFF"/>
                               </a:solidFill>
                             </a14:hiddenFill>
                           </a:ext>
                           <a:ext uri="{91240B29-F687-4f45-9708-019B960494DF}">
-                            <a14:hiddenLine xmlns="" xmlns:mo="http://schemas.microsoft.com/office/mac/office/2008/main" xmlns:mv="urn:schemas-microsoft-com:mac:vml" xmlns:o="urn:schemas-microsoft-com:office:office" xmlns:v="urn:schemas-microsoft-com:vml" xmlns:w10="urn:schemas-microsoft-com:office:word" xmlns:w="http://schemas.openxmlformats.org/wordprocessingml/2006/main" xmlns:a14="http://schemas.microsoft.com/office/drawing/2010/main" w="9525">
+                            <a14:hiddenLine xmlns:a14="http://schemas.microsoft.com/office/drawing/2010/main" xmlns:w="http://schemas.openxmlformats.org/wordprocessingml/2006/main" xmlns:w10="urn:schemas-microsoft-com:office:word" xmlns:v="urn:schemas-microsoft-com:vml" xmlns:o="urn:schemas-microsoft-com:office:office" xmlns:mv="urn:schemas-microsoft-com:mac:vml" xmlns:mo="http://schemas.microsoft.com/office/mac/office/2008/main" xmlns="" w="9525">
                               <a:solidFill>
                                 <a:srgbClr val="000000"/>
                               </a:solidFill>
@@ -960,7 +964,7 @@
                         </a:ln>
                         <a:extLst>
                           <a:ext uri="{91240B29-F687-4f45-9708-019B960494DF}">
-                            <a14:hiddenLine xmlns="" xmlns:mo="http://schemas.microsoft.com/office/mac/office/2008/main" xmlns:mv="urn:schemas-microsoft-com:mac:vml" xmlns:o="urn:schemas-microsoft-com:office:office" xmlns:v="urn:schemas-microsoft-com:vml" xmlns:w10="urn:schemas-microsoft-com:office:word" xmlns:w="http://schemas.openxmlformats.org/wordprocessingml/2006/main" xmlns:a14="http://schemas.microsoft.com/office/drawing/2010/main" w="9525">
+                            <a14:hiddenLine xmlns:a14="http://schemas.microsoft.com/office/drawing/2010/main" xmlns:w="http://schemas.openxmlformats.org/wordprocessingml/2006/main" xmlns:w10="urn:schemas-microsoft-com:office:word" xmlns:v="urn:schemas-microsoft-com:vml" xmlns:o="urn:schemas-microsoft-com:office:office" xmlns:mv="urn:schemas-microsoft-com:mac:vml" xmlns:mo="http://schemas.microsoft.com/office/mac/office/2008/main" xmlns="" w="9525">
                               <a:solidFill>
                                 <a:srgbClr val="000000"/>
                               </a:solidFill>
@@ -1104,7 +1108,7 @@
                         </a:ln>
                         <a:extLst>
                           <a:ext uri="{909E8E84-426E-40dd-AFC4-6F175D3DCCD1}">
-                            <a14:hiddenFill xmlns="" xmlns:mo="http://schemas.microsoft.com/office/mac/office/2008/main" xmlns:mv="urn:schemas-microsoft-com:mac:vml" xmlns:o="urn:schemas-microsoft-com:office:office" xmlns:v="urn:schemas-microsoft-com:vml" xmlns:w10="urn:schemas-microsoft-com:office:word" xmlns:w="http://schemas.openxmlformats.org/wordprocessingml/2006/main" xmlns:a14="http://schemas.microsoft.com/office/drawing/2010/main">
+                            <a14:hiddenFill xmlns:a14="http://schemas.microsoft.com/office/drawing/2010/main" xmlns:w="http://schemas.openxmlformats.org/wordprocessingml/2006/main" xmlns:w10="urn:schemas-microsoft-com:office:word" xmlns:v="urn:schemas-microsoft-com:vml" xmlns:o="urn:schemas-microsoft-com:office:office" xmlns:mv="urn:schemas-microsoft-com:mac:vml" xmlns:mo="http://schemas.microsoft.com/office/mac/office/2008/main" xmlns="">
                               <a:noFill/>
                             </a14:hiddenFill>
                           </a:ext>
@@ -1179,14 +1183,14 @@
                         </a:ln>
                         <a:extLst>
                           <a:ext uri="{909E8E84-426E-40dd-AFC4-6F175D3DCCD1}">
-                            <a14:hiddenFill xmlns="" xmlns:mo="http://schemas.microsoft.com/office/mac/office/2008/main" xmlns:mv="urn:schemas-microsoft-com:mac:vml" xmlns:o="urn:schemas-microsoft-com:office:office" xmlns:v="urn:schemas-microsoft-com:vml" xmlns:w10="urn:schemas-microsoft-com:office:word" xmlns:w="http://schemas.openxmlformats.org/wordprocessingml/2006/main" xmlns:a14="http://schemas.microsoft.com/office/drawing/2010/main">
+                            <a14:hiddenFill xmlns:a14="http://schemas.microsoft.com/office/drawing/2010/main" xmlns:w="http://schemas.openxmlformats.org/wordprocessingml/2006/main" xmlns:w10="urn:schemas-microsoft-com:office:word" xmlns:v="urn:schemas-microsoft-com:vml" xmlns:o="urn:schemas-microsoft-com:office:office" xmlns:mv="urn:schemas-microsoft-com:mac:vml" xmlns:mo="http://schemas.microsoft.com/office/mac/office/2008/main" xmlns="">
                               <a:solidFill>
                                 <a:srgbClr val="FFFFFF"/>
                               </a:solidFill>
                             </a14:hiddenFill>
                           </a:ext>
                           <a:ext uri="{91240B29-F687-4f45-9708-019B960494DF}">
-                            <a14:hiddenLine xmlns="" xmlns:mo="http://schemas.microsoft.com/office/mac/office/2008/main" xmlns:mv="urn:schemas-microsoft-com:mac:vml" xmlns:o="urn:schemas-microsoft-com:office:office" xmlns:v="urn:schemas-microsoft-com:vml" xmlns:w10="urn:schemas-microsoft-com:office:word" xmlns:w="http://schemas.openxmlformats.org/wordprocessingml/2006/main" xmlns:a14="http://schemas.microsoft.com/office/drawing/2010/main" w="9525">
+                            <a14:hiddenLine xmlns:a14="http://schemas.microsoft.com/office/drawing/2010/main" xmlns:w="http://schemas.openxmlformats.org/wordprocessingml/2006/main" xmlns:w10="urn:schemas-microsoft-com:office:word" xmlns:v="urn:schemas-microsoft-com:vml" xmlns:o="urn:schemas-microsoft-com:office:office" xmlns:mv="urn:schemas-microsoft-com:mac:vml" xmlns:mo="http://schemas.microsoft.com/office/mac/office/2008/main" xmlns="" w="9525">
                               <a:solidFill>
                                 <a:srgbClr val="000000"/>
                               </a:solidFill>
@@ -1340,7 +1344,7 @@
                         </a:ln>
                         <a:extLst>
                           <a:ext uri="{91240B29-F687-4f45-9708-019B960494DF}">
-                            <a14:hiddenLine xmlns="" xmlns:mo="http://schemas.microsoft.com/office/mac/office/2008/main" xmlns:mv="urn:schemas-microsoft-com:mac:vml" xmlns:o="urn:schemas-microsoft-com:office:office" xmlns:v="urn:schemas-microsoft-com:vml" xmlns:w10="urn:schemas-microsoft-com:office:word" xmlns:w="http://schemas.openxmlformats.org/wordprocessingml/2006/main" xmlns:a14="http://schemas.microsoft.com/office/drawing/2010/main" w="9525">
+                            <a14:hiddenLine xmlns:a14="http://schemas.microsoft.com/office/drawing/2010/main" xmlns:w="http://schemas.openxmlformats.org/wordprocessingml/2006/main" xmlns:w10="urn:schemas-microsoft-com:office:word" xmlns:v="urn:schemas-microsoft-com:vml" xmlns:o="urn:schemas-microsoft-com:office:office" xmlns:mv="urn:schemas-microsoft-com:mac:vml" xmlns:mo="http://schemas.microsoft.com/office/mac/office/2008/main" xmlns="" w="9525">
                               <a:solidFill>
                                 <a:srgbClr val="000000"/>
                               </a:solidFill>
@@ -1420,7 +1424,7 @@
                         </a:ln>
                         <a:extLst>
                           <a:ext uri="{909E8E84-426E-40dd-AFC4-6F175D3DCCD1}">
-                            <a14:hiddenFill xmlns="" xmlns:mo="http://schemas.microsoft.com/office/mac/office/2008/main" xmlns:mv="urn:schemas-microsoft-com:mac:vml" xmlns:o="urn:schemas-microsoft-com:office:office" xmlns:v="urn:schemas-microsoft-com:vml" xmlns:w10="urn:schemas-microsoft-com:office:word" xmlns:w="http://schemas.openxmlformats.org/wordprocessingml/2006/main" xmlns:a14="http://schemas.microsoft.com/office/drawing/2010/main">
+                            <a14:hiddenFill xmlns:a14="http://schemas.microsoft.com/office/drawing/2010/main" xmlns:w="http://schemas.openxmlformats.org/wordprocessingml/2006/main" xmlns:w10="urn:schemas-microsoft-com:office:word" xmlns:v="urn:schemas-microsoft-com:vml" xmlns:o="urn:schemas-microsoft-com:office:office" xmlns:mv="urn:schemas-microsoft-com:mac:vml" xmlns:mo="http://schemas.microsoft.com/office/mac/office/2008/main" xmlns="">
                               <a:noFill/>
                             </a14:hiddenFill>
                           </a:ext>
@@ -1490,14 +1494,14 @@
                         </a:ln>
                         <a:extLst>
                           <a:ext uri="{909E8E84-426E-40dd-AFC4-6F175D3DCCD1}">
-                            <a14:hiddenFill xmlns="" xmlns:mo="http://schemas.microsoft.com/office/mac/office/2008/main" xmlns:mv="urn:schemas-microsoft-com:mac:vml" xmlns:o="urn:schemas-microsoft-com:office:office" xmlns:v="urn:schemas-microsoft-com:vml" xmlns:w10="urn:schemas-microsoft-com:office:word" xmlns:w="http://schemas.openxmlformats.org/wordprocessingml/2006/main" xmlns:a14="http://schemas.microsoft.com/office/drawing/2010/main">
+                            <a14:hiddenFill xmlns:a14="http://schemas.microsoft.com/office/drawing/2010/main" xmlns:w="http://schemas.openxmlformats.org/wordprocessingml/2006/main" xmlns:w10="urn:schemas-microsoft-com:office:word" xmlns:v="urn:schemas-microsoft-com:vml" xmlns:o="urn:schemas-microsoft-com:office:office" xmlns:mv="urn:schemas-microsoft-com:mac:vml" xmlns:mo="http://schemas.microsoft.com/office/mac/office/2008/main" xmlns="">
                               <a:solidFill>
                                 <a:srgbClr val="FFFFFF"/>
                               </a:solidFill>
                             </a14:hiddenFill>
                           </a:ext>
                           <a:ext uri="{91240B29-F687-4f45-9708-019B960494DF}">
-                            <a14:hiddenLine xmlns="" xmlns:mo="http://schemas.microsoft.com/office/mac/office/2008/main" xmlns:mv="urn:schemas-microsoft-com:mac:vml" xmlns:o="urn:schemas-microsoft-com:office:office" xmlns:v="urn:schemas-microsoft-com:vml" xmlns:w10="urn:schemas-microsoft-com:office:word" xmlns:w="http://schemas.openxmlformats.org/wordprocessingml/2006/main" xmlns:a14="http://schemas.microsoft.com/office/drawing/2010/main" w="9525">
+                            <a14:hiddenLine xmlns:a14="http://schemas.microsoft.com/office/drawing/2010/main" xmlns:w="http://schemas.openxmlformats.org/wordprocessingml/2006/main" xmlns:w10="urn:schemas-microsoft-com:office:word" xmlns:v="urn:schemas-microsoft-com:vml" xmlns:o="urn:schemas-microsoft-com:office:office" xmlns:mv="urn:schemas-microsoft-com:mac:vml" xmlns:mo="http://schemas.microsoft.com/office/mac/office/2008/main" xmlns="" w="9525">
                               <a:solidFill>
                                 <a:srgbClr val="000000"/>
                               </a:solidFill>
@@ -1969,14 +1973,14 @@
                         </a:ln>
                         <a:extLst>
                           <a:ext uri="{909E8E84-426E-40dd-AFC4-6F175D3DCCD1}">
-                            <a14:hiddenFill xmlns="" xmlns:mo="http://schemas.microsoft.com/office/mac/office/2008/main" xmlns:mv="urn:schemas-microsoft-com:mac:vml" xmlns:o="urn:schemas-microsoft-com:office:office" xmlns:v="urn:schemas-microsoft-com:vml" xmlns:w10="urn:schemas-microsoft-com:office:word" xmlns:w="http://schemas.openxmlformats.org/wordprocessingml/2006/main" xmlns:a14="http://schemas.microsoft.com/office/drawing/2010/main">
+                            <a14:hiddenFill xmlns:a14="http://schemas.microsoft.com/office/drawing/2010/main" xmlns:w="http://schemas.openxmlformats.org/wordprocessingml/2006/main" xmlns:w10="urn:schemas-microsoft-com:office:word" xmlns:v="urn:schemas-microsoft-com:vml" xmlns:o="urn:schemas-microsoft-com:office:office" xmlns:mv="urn:schemas-microsoft-com:mac:vml" xmlns:mo="http://schemas.microsoft.com/office/mac/office/2008/main" xmlns="">
                               <a:solidFill>
                                 <a:srgbClr val="FFFFFF"/>
                               </a:solidFill>
                             </a14:hiddenFill>
                           </a:ext>
                           <a:ext uri="{91240B29-F687-4f45-9708-019B960494DF}">
-                            <a14:hiddenLine xmlns="" xmlns:mo="http://schemas.microsoft.com/office/mac/office/2008/main" xmlns:mv="urn:schemas-microsoft-com:mac:vml" xmlns:o="urn:schemas-microsoft-com:office:office" xmlns:v="urn:schemas-microsoft-com:vml" xmlns:w10="urn:schemas-microsoft-com:office:word" xmlns:w="http://schemas.openxmlformats.org/wordprocessingml/2006/main" xmlns:a14="http://schemas.microsoft.com/office/drawing/2010/main" w="9525">
+                            <a14:hiddenLine xmlns:a14="http://schemas.microsoft.com/office/drawing/2010/main" xmlns:w="http://schemas.openxmlformats.org/wordprocessingml/2006/main" xmlns:w10="urn:schemas-microsoft-com:office:word" xmlns:v="urn:schemas-microsoft-com:vml" xmlns:o="urn:schemas-microsoft-com:office:office" xmlns:mv="urn:schemas-microsoft-com:mac:vml" xmlns:mo="http://schemas.microsoft.com/office/mac/office/2008/main" xmlns="" w="9525">
                               <a:solidFill>
                                 <a:srgbClr val="000000"/>
                               </a:solidFill>
@@ -2263,7 +2267,7 @@
                         </a:ln>
                         <a:extLst>
                           <a:ext uri="{909E8E84-426E-40dd-AFC4-6F175D3DCCD1}">
-                            <a14:hiddenFill xmlns="" xmlns:mo="http://schemas.microsoft.com/office/mac/office/2008/main" xmlns:mv="urn:schemas-microsoft-com:mac:vml" xmlns:o="urn:schemas-microsoft-com:office:office" xmlns:v="urn:schemas-microsoft-com:vml" xmlns:w10="urn:schemas-microsoft-com:office:word" xmlns:w="http://schemas.openxmlformats.org/wordprocessingml/2006/main" xmlns:a14="http://schemas.microsoft.com/office/drawing/2010/main">
+                            <a14:hiddenFill xmlns:a14="http://schemas.microsoft.com/office/drawing/2010/main" xmlns:w="http://schemas.openxmlformats.org/wordprocessingml/2006/main" xmlns:w10="urn:schemas-microsoft-com:office:word" xmlns:v="urn:schemas-microsoft-com:vml" xmlns:o="urn:schemas-microsoft-com:office:office" xmlns:mv="urn:schemas-microsoft-com:mac:vml" xmlns:mo="http://schemas.microsoft.com/office/mac/office/2008/main" xmlns="">
                               <a:noFill/>
                             </a14:hiddenFill>
                           </a:ext>
@@ -2342,7 +2346,7 @@
                     <a:noFill/>
                     <a:extLst>
                       <a:ext uri="{909E8E84-426E-40dd-AFC4-6F175D3DCCD1}">
-                        <a14:hiddenFill xmlns="" xmlns:mo="http://schemas.microsoft.com/office/mac/office/2008/main" xmlns:mv="urn:schemas-microsoft-com:mac:vml" xmlns:o="urn:schemas-microsoft-com:office:office" xmlns:v="urn:schemas-microsoft-com:vml" xmlns:w10="urn:schemas-microsoft-com:office:word" xmlns:w="http://schemas.openxmlformats.org/wordprocessingml/2006/main" xmlns:a14="http://schemas.microsoft.com/office/drawing/2010/main">
+                        <a14:hiddenFill xmlns:a14="http://schemas.microsoft.com/office/drawing/2010/main" xmlns:w="http://schemas.openxmlformats.org/wordprocessingml/2006/main" xmlns:w10="urn:schemas-microsoft-com:office:word" xmlns:v="urn:schemas-microsoft-com:vml" xmlns:o="urn:schemas-microsoft-com:office:office" xmlns:mv="urn:schemas-microsoft-com:mac:vml" xmlns:mo="http://schemas.microsoft.com/office/mac/office/2008/main" xmlns="">
                           <a:solidFill>
                             <a:srgbClr val="FFFFFF"/>
                           </a:solidFill>
@@ -2400,7 +2404,7 @@
                         </a:ln>
                         <a:extLst>
                           <a:ext uri="{91240B29-F687-4f45-9708-019B960494DF}">
-                            <a14:hiddenLine xmlns="" xmlns:mo="http://schemas.microsoft.com/office/mac/office/2008/main" xmlns:mv="urn:schemas-microsoft-com:mac:vml" xmlns:o="urn:schemas-microsoft-com:office:office" xmlns:v="urn:schemas-microsoft-com:vml" xmlns:w10="urn:schemas-microsoft-com:office:word" xmlns:w="http://schemas.openxmlformats.org/wordprocessingml/2006/main" xmlns:a14="http://schemas.microsoft.com/office/drawing/2010/main" w="9525">
+                            <a14:hiddenLine xmlns:a14="http://schemas.microsoft.com/office/drawing/2010/main" xmlns:w="http://schemas.openxmlformats.org/wordprocessingml/2006/main" xmlns:w10="urn:schemas-microsoft-com:office:word" xmlns:v="urn:schemas-microsoft-com:vml" xmlns:o="urn:schemas-microsoft-com:office:office" xmlns:mv="urn:schemas-microsoft-com:mac:vml" xmlns:mo="http://schemas.microsoft.com/office/mac/office/2008/main" xmlns="" w="9525">
                               <a:solidFill>
                                 <a:srgbClr val="000000"/>
                               </a:solidFill>
@@ -2475,14 +2479,14 @@
                         </a:ln>
                         <a:extLst>
                           <a:ext uri="{909E8E84-426E-40dd-AFC4-6F175D3DCCD1}">
-                            <a14:hiddenFill xmlns="" xmlns:mo="http://schemas.microsoft.com/office/mac/office/2008/main" xmlns:mv="urn:schemas-microsoft-com:mac:vml" xmlns:o="urn:schemas-microsoft-com:office:office" xmlns:v="urn:schemas-microsoft-com:vml" xmlns:w10="urn:schemas-microsoft-com:office:word" xmlns:w="http://schemas.openxmlformats.org/wordprocessingml/2006/main" xmlns:a14="http://schemas.microsoft.com/office/drawing/2010/main">
+                            <a14:hiddenFill xmlns:a14="http://schemas.microsoft.com/office/drawing/2010/main" xmlns:w="http://schemas.openxmlformats.org/wordprocessingml/2006/main" xmlns:w10="urn:schemas-microsoft-com:office:word" xmlns:v="urn:schemas-microsoft-com:vml" xmlns:o="urn:schemas-microsoft-com:office:office" xmlns:mv="urn:schemas-microsoft-com:mac:vml" xmlns:mo="http://schemas.microsoft.com/office/mac/office/2008/main" xmlns="">
                               <a:solidFill>
                                 <a:srgbClr val="FFFFFF"/>
                               </a:solidFill>
                             </a14:hiddenFill>
                           </a:ext>
                           <a:ext uri="{91240B29-F687-4f45-9708-019B960494DF}">
-                            <a14:hiddenLine xmlns="" xmlns:mo="http://schemas.microsoft.com/office/mac/office/2008/main" xmlns:mv="urn:schemas-microsoft-com:mac:vml" xmlns:o="urn:schemas-microsoft-com:office:office" xmlns:v="urn:schemas-microsoft-com:vml" xmlns:w10="urn:schemas-microsoft-com:office:word" xmlns:w="http://schemas.openxmlformats.org/wordprocessingml/2006/main" xmlns:a14="http://schemas.microsoft.com/office/drawing/2010/main" w="9525">
+                            <a14:hiddenLine xmlns:a14="http://schemas.microsoft.com/office/drawing/2010/main" xmlns:w="http://schemas.openxmlformats.org/wordprocessingml/2006/main" xmlns:w10="urn:schemas-microsoft-com:office:word" xmlns:v="urn:schemas-microsoft-com:vml" xmlns:o="urn:schemas-microsoft-com:office:office" xmlns:mv="urn:schemas-microsoft-com:mac:vml" xmlns:mo="http://schemas.microsoft.com/office/mac/office/2008/main" xmlns="" w="9525">
                               <a:solidFill>
                                 <a:srgbClr val="000000"/>
                               </a:solidFill>
@@ -2674,7 +2678,7 @@
                     <a:noFill/>
                     <a:extLst>
                       <a:ext uri="{909E8E84-426E-40dd-AFC4-6F175D3DCCD1}">
-                        <a14:hiddenFill xmlns="" xmlns:mo="http://schemas.microsoft.com/office/mac/office/2008/main" xmlns:mv="urn:schemas-microsoft-com:mac:vml" xmlns:o="urn:schemas-microsoft-com:office:office" xmlns:v="urn:schemas-microsoft-com:vml" xmlns:w10="urn:schemas-microsoft-com:office:word" xmlns:w="http://schemas.openxmlformats.org/wordprocessingml/2006/main" xmlns:a14="http://schemas.microsoft.com/office/drawing/2010/main">
+                        <a14:hiddenFill xmlns:a14="http://schemas.microsoft.com/office/drawing/2010/main" xmlns:w="http://schemas.openxmlformats.org/wordprocessingml/2006/main" xmlns:w10="urn:schemas-microsoft-com:office:word" xmlns:v="urn:schemas-microsoft-com:vml" xmlns:o="urn:schemas-microsoft-com:office:office" xmlns:mv="urn:schemas-microsoft-com:mac:vml" xmlns:mo="http://schemas.microsoft.com/office/mac/office/2008/main" xmlns="">
                           <a:solidFill>
                             <a:srgbClr val="FFFFFF"/>
                           </a:solidFill>
@@ -2730,14 +2734,14 @@
                         </a:ln>
                         <a:extLst>
                           <a:ext uri="{909E8E84-426E-40dd-AFC4-6F175D3DCCD1}">
-                            <a14:hiddenFill xmlns="" xmlns:mo="http://schemas.microsoft.com/office/mac/office/2008/main" xmlns:mv="urn:schemas-microsoft-com:mac:vml" xmlns:o="urn:schemas-microsoft-com:office:office" xmlns:v="urn:schemas-microsoft-com:vml" xmlns:w10="urn:schemas-microsoft-com:office:word" xmlns:w="http://schemas.openxmlformats.org/wordprocessingml/2006/main" xmlns:a14="http://schemas.microsoft.com/office/drawing/2010/main">
+                            <a14:hiddenFill xmlns:a14="http://schemas.microsoft.com/office/drawing/2010/main" xmlns:w="http://schemas.openxmlformats.org/wordprocessingml/2006/main" xmlns:w10="urn:schemas-microsoft-com:office:word" xmlns:v="urn:schemas-microsoft-com:vml" xmlns:o="urn:schemas-microsoft-com:office:office" xmlns:mv="urn:schemas-microsoft-com:mac:vml" xmlns:mo="http://schemas.microsoft.com/office/mac/office/2008/main" xmlns="">
                               <a:solidFill>
                                 <a:srgbClr val="FFFFFF"/>
                               </a:solidFill>
                             </a14:hiddenFill>
                           </a:ext>
                           <a:ext uri="{91240B29-F687-4f45-9708-019B960494DF}">
-                            <a14:hiddenLine xmlns="" xmlns:mo="http://schemas.microsoft.com/office/mac/office/2008/main" xmlns:mv="urn:schemas-microsoft-com:mac:vml" xmlns:o="urn:schemas-microsoft-com:office:office" xmlns:v="urn:schemas-microsoft-com:vml" xmlns:w10="urn:schemas-microsoft-com:office:word" xmlns:w="http://schemas.openxmlformats.org/wordprocessingml/2006/main" xmlns:a14="http://schemas.microsoft.com/office/drawing/2010/main" w="9525">
+                            <a14:hiddenLine xmlns:a14="http://schemas.microsoft.com/office/drawing/2010/main" xmlns:w="http://schemas.openxmlformats.org/wordprocessingml/2006/main" xmlns:w10="urn:schemas-microsoft-com:office:word" xmlns:v="urn:schemas-microsoft-com:vml" xmlns:o="urn:schemas-microsoft-com:office:office" xmlns:mv="urn:schemas-microsoft-com:mac:vml" xmlns:mo="http://schemas.microsoft.com/office/mac/office/2008/main" xmlns="" w="9525">
                               <a:solidFill>
                                 <a:srgbClr val="000000"/>
                               </a:solidFill>
@@ -2862,7 +2866,7 @@
                     <a:noFill/>
                     <a:extLst>
                       <a:ext uri="{909E8E84-426E-40dd-AFC4-6F175D3DCCD1}">
-                        <a14:hiddenFill xmlns="" xmlns:mo="http://schemas.microsoft.com/office/mac/office/2008/main" xmlns:mv="urn:schemas-microsoft-com:mac:vml" xmlns:o="urn:schemas-microsoft-com:office:office" xmlns:v="urn:schemas-microsoft-com:vml" xmlns:w10="urn:schemas-microsoft-com:office:word" xmlns:w="http://schemas.openxmlformats.org/wordprocessingml/2006/main" xmlns:a14="http://schemas.microsoft.com/office/drawing/2010/main">
+                        <a14:hiddenFill xmlns:a14="http://schemas.microsoft.com/office/drawing/2010/main" xmlns:w="http://schemas.openxmlformats.org/wordprocessingml/2006/main" xmlns:w10="urn:schemas-microsoft-com:office:word" xmlns:v="urn:schemas-microsoft-com:vml" xmlns:o="urn:schemas-microsoft-com:office:office" xmlns:mv="urn:schemas-microsoft-com:mac:vml" xmlns:mo="http://schemas.microsoft.com/office/mac/office/2008/main" xmlns="">
                           <a:solidFill>
                             <a:srgbClr val="FFFFFF"/>
                           </a:solidFill>
@@ -2985,7 +2989,7 @@
                         </a:ln>
                         <a:extLst>
                           <a:ext uri="{909E8E84-426E-40dd-AFC4-6F175D3DCCD1}">
-                            <a14:hiddenFill xmlns="" xmlns:mo="http://schemas.microsoft.com/office/mac/office/2008/main" xmlns:mv="urn:schemas-microsoft-com:mac:vml" xmlns:o="urn:schemas-microsoft-com:office:office" xmlns:v="urn:schemas-microsoft-com:vml" xmlns:w10="urn:schemas-microsoft-com:office:word" xmlns:w="http://schemas.openxmlformats.org/wordprocessingml/2006/main" xmlns:a14="http://schemas.microsoft.com/office/drawing/2010/main">
+                            <a14:hiddenFill xmlns:a14="http://schemas.microsoft.com/office/drawing/2010/main" xmlns:w="http://schemas.openxmlformats.org/wordprocessingml/2006/main" xmlns:w10="urn:schemas-microsoft-com:office:word" xmlns:v="urn:schemas-microsoft-com:vml" xmlns:o="urn:schemas-microsoft-com:office:office" xmlns:mv="urn:schemas-microsoft-com:mac:vml" xmlns:mo="http://schemas.microsoft.com/office/mac/office/2008/main" xmlns="">
                               <a:noFill/>
                             </a14:hiddenFill>
                           </a:ext>
@@ -3054,7 +3058,7 @@
                         </a:ln>
                         <a:extLst>
                           <a:ext uri="{909E8E84-426E-40dd-AFC4-6F175D3DCCD1}">
-                            <a14:hiddenFill xmlns="" xmlns:mo="http://schemas.microsoft.com/office/mac/office/2008/main" xmlns:mv="urn:schemas-microsoft-com:mac:vml" xmlns:o="urn:schemas-microsoft-com:office:office" xmlns:v="urn:schemas-microsoft-com:vml" xmlns:w10="urn:schemas-microsoft-com:office:word" xmlns:w="http://schemas.openxmlformats.org/wordprocessingml/2006/main" xmlns:a14="http://schemas.microsoft.com/office/drawing/2010/main">
+                            <a14:hiddenFill xmlns:a14="http://schemas.microsoft.com/office/drawing/2010/main" xmlns:w="http://schemas.openxmlformats.org/wordprocessingml/2006/main" xmlns:w10="urn:schemas-microsoft-com:office:word" xmlns:v="urn:schemas-microsoft-com:vml" xmlns:o="urn:schemas-microsoft-com:office:office" xmlns:mv="urn:schemas-microsoft-com:mac:vml" xmlns:mo="http://schemas.microsoft.com/office/mac/office/2008/main" xmlns="">
                               <a:noFill/>
                             </a14:hiddenFill>
                           </a:ext>
@@ -3083,91 +3087,7 @@
         <mc:AlternateContent>
           <mc:Choice Requires="wps">
             <w:drawing>
-              <wp:anchor distT="0" distB="0" distL="114300" distR="114300" simplePos="0" relativeHeight="251782144" behindDoc="0" locked="0" layoutInCell="1" allowOverlap="1" wp14:anchorId="7B04BB16" wp14:editId="784CCA13">
-                <wp:simplePos x="0" y="0"/>
-                <wp:positionH relativeFrom="column">
-                  <wp:posOffset>-737236</wp:posOffset>
-                </wp:positionH>
-                <wp:positionV relativeFrom="paragraph">
-                  <wp:posOffset>212089</wp:posOffset>
-                </wp:positionV>
-                <wp:extent cx="4446905" cy="7084695"/>
-                <wp:effectExtent l="0" t="0" r="10795" b="20955"/>
-                <wp:wrapNone/>
-                <wp:docPr id="17" name="Rectángulo 17"/>
-                <wp:cNvGraphicFramePr/>
-                <a:graphic xmlns:a="http://schemas.openxmlformats.org/drawingml/2006/main">
-                  <a:graphicData uri="http://schemas.microsoft.com/office/word/2010/wordprocessingShape">
-                    <wps:wsp>
-                      <wps:cNvSpPr/>
-                      <wps:spPr>
-                        <a:xfrm>
-                          <a:off x="0" y="0"/>
-                          <a:ext cx="4446905" cy="7084695"/>
-                        </a:xfrm>
-                        <a:prstGeom prst="rect">
-                          <a:avLst/>
-                        </a:prstGeom>
-                        <a:noFill/>
-                        <a:ln w="9525" cap="flat" cmpd="sng" algn="ctr">
-                          <a:solidFill>
-                            <a:schemeClr val="dk1"/>
-                          </a:solidFill>
-                          <a:prstDash val="solid"/>
-                          <a:round/>
-                          <a:headEnd type="none" w="med" len="med"/>
-                          <a:tailEnd type="none" w="med" len="med"/>
-                        </a:ln>
-                      </wps:spPr>
-                      <wps:style>
-                        <a:lnRef idx="0">
-                          <a:scrgbClr r="0" g="0" b="0"/>
-                        </a:lnRef>
-                        <a:fillRef idx="0">
-                          <a:scrgbClr r="0" g="0" b="0"/>
-                        </a:fillRef>
-                        <a:effectRef idx="0">
-                          <a:scrgbClr r="0" g="0" b="0"/>
-                        </a:effectRef>
-                        <a:fontRef idx="minor">
-                          <a:schemeClr val="dk1"/>
-                        </a:fontRef>
-                      </wps:style>
-                      <wps:bodyPr rot="0" spcFirstLastPara="0" vertOverflow="overflow" horzOverflow="overflow" vert="horz" wrap="square" lIns="91440" tIns="45720" rIns="91440" bIns="45720" numCol="1" spcCol="0" rtlCol="0" fromWordArt="0" anchor="ctr" anchorCtr="0" forceAA="0" compatLnSpc="1">
-                        <a:prstTxWarp prst="textNoShape">
-                          <a:avLst/>
-                        </a:prstTxWarp>
-                        <a:noAutofit/>
-                      </wps:bodyPr>
-                    </wps:wsp>
-                  </a:graphicData>
-                </a:graphic>
-                <wp14:sizeRelH relativeFrom="margin">
-                  <wp14:pctWidth>0</wp14:pctWidth>
-                </wp14:sizeRelH>
-                <wp14:sizeRelV relativeFrom="margin">
-                  <wp14:pctHeight>0</wp14:pctHeight>
-                </wp14:sizeRelV>
-              </wp:anchor>
-            </w:drawing>
-          </mc:Choice>
-          <mc:Fallback>
-            <w:pict>
-              <v:rect w14:anchorId="21D33B07" id="Rectángulo 17" o:spid="_x0000_s1026" style="position:absolute;margin-left:-58.05pt;margin-top:16.7pt;width:350.15pt;height:557.85pt;z-index:251782144;visibility:visible;mso-wrap-style:square;mso-width-percent:0;mso-height-percent:0;mso-wrap-distance-left:9pt;mso-wrap-distance-top:0;mso-wrap-distance-right:9pt;mso-wrap-distance-bottom:0;mso-position-horizontal:absolute;mso-position-horizontal-relative:text;mso-position-vertical:absolute;mso-position-vertical-relative:text;mso-width-percent:0;mso-height-percent:0;mso-width-relative:margin;mso-height-relative:margin;v-text-anchor:middle" o:gfxdata="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" filled="f" strokecolor="black [3200]">
-                <v:stroke joinstyle="round"/>
-              </v:rect>
-            </w:pict>
-          </mc:Fallback>
-        </mc:AlternateContent>
-      </w:r>
-      <w:r>
-        <w:rPr>
-          <w:noProof/>
-        </w:rPr>
-        <mc:AlternateContent>
-          <mc:Choice Requires="wps">
-            <w:drawing>
-              <wp:anchor distT="0" distB="0" distL="114300" distR="114300" simplePos="0" relativeHeight="251694080" behindDoc="0" locked="0" layoutInCell="1" allowOverlap="1" wp14:anchorId="359EBE51" wp14:editId="4E93E128">
+              <wp:anchor distT="0" distB="0" distL="114300" distR="114300" simplePos="0" relativeHeight="251694080" behindDoc="0" locked="0" layoutInCell="1" allowOverlap="1" wp14:anchorId="359EBE51" wp14:editId="17110DA6">
                 <wp:simplePos x="0" y="0"/>
                 <wp:positionH relativeFrom="column">
                   <wp:posOffset>3796665</wp:posOffset>
@@ -3202,14 +3122,14 @@
                         </a:ln>
                         <a:extLst>
                           <a:ext uri="{909E8E84-426E-40dd-AFC4-6F175D3DCCD1}">
-                            <a14:hiddenFill xmlns="" xmlns:mo="http://schemas.microsoft.com/office/mac/office/2008/main" xmlns:mv="urn:schemas-microsoft-com:mac:vml" xmlns:o="urn:schemas-microsoft-com:office:office" xmlns:v="urn:schemas-microsoft-com:vml" xmlns:w10="urn:schemas-microsoft-com:office:word" xmlns:w="http://schemas.openxmlformats.org/wordprocessingml/2006/main" xmlns:a14="http://schemas.microsoft.com/office/drawing/2010/main">
+                            <a14:hiddenFill xmlns:a14="http://schemas.microsoft.com/office/drawing/2010/main" xmlns:w="http://schemas.openxmlformats.org/wordprocessingml/2006/main" xmlns:w10="urn:schemas-microsoft-com:office:word" xmlns:v="urn:schemas-microsoft-com:vml" xmlns:o="urn:schemas-microsoft-com:office:office" xmlns:mv="urn:schemas-microsoft-com:mac:vml" xmlns:mo="http://schemas.microsoft.com/office/mac/office/2008/main" xmlns="">
                               <a:solidFill>
                                 <a:srgbClr val="FFFFFF"/>
                               </a:solidFill>
                             </a14:hiddenFill>
                           </a:ext>
                           <a:ext uri="{91240B29-F687-4f45-9708-019B960494DF}">
-                            <a14:hiddenLine xmlns="" xmlns:mo="http://schemas.microsoft.com/office/mac/office/2008/main" xmlns:mv="urn:schemas-microsoft-com:mac:vml" xmlns:o="urn:schemas-microsoft-com:office:office" xmlns:v="urn:schemas-microsoft-com:vml" xmlns:w10="urn:schemas-microsoft-com:office:word" xmlns:w="http://schemas.openxmlformats.org/wordprocessingml/2006/main" xmlns:a14="http://schemas.microsoft.com/office/drawing/2010/main" w="9525">
+                            <a14:hiddenLine xmlns:a14="http://schemas.microsoft.com/office/drawing/2010/main" xmlns:w="http://schemas.openxmlformats.org/wordprocessingml/2006/main" xmlns:w10="urn:schemas-microsoft-com:office:word" xmlns:v="urn:schemas-microsoft-com:vml" xmlns:o="urn:schemas-microsoft-com:office:office" xmlns:mv="urn:schemas-microsoft-com:mac:vml" xmlns:mo="http://schemas.microsoft.com/office/mac/office/2008/main" xmlns="" w="9525">
                               <a:solidFill>
                                 <a:srgbClr val="000000"/>
                               </a:solidFill>
@@ -3286,25 +3206,7 @@
                                 <w:szCs w:val="20"/>
                                 <w:lang w:val="en-US"/>
                               </w:rPr>
-                              <w:t xml:space="preserve">I’ve had the pleasure to be involved in widely different working </w:t>
-                            </w:r>
-                            <w:r>
-                              <w:rPr>
-                                <w:color w:val="808080"/>
-                                <w:sz w:val="22"/>
-                                <w:szCs w:val="20"/>
-                                <w:lang w:val="en-US"/>
-                              </w:rPr>
-                              <w:t>environments</w:t>
-                            </w:r>
-                            <w:r>
-                              <w:rPr>
-                                <w:color w:val="808080"/>
-                                <w:sz w:val="22"/>
-                                <w:szCs w:val="20"/>
-                                <w:lang w:val="en-US"/>
-                              </w:rPr>
-                              <w:t>. As a result of this experience, I’ve come to acquire solid problem-solving, teamwork and self-learning skills</w:t>
+                              <w:t>I’ve had the pleasure to be involved in widely different working environments. As a result of this experience, I’ve come to acquire solid problem-solving, teamwork and self-learning skills</w:t>
                             </w:r>
                             <w:r>
                               <w:rPr>
@@ -3402,25 +3304,7 @@
                           <w:szCs w:val="20"/>
                           <w:lang w:val="en-US"/>
                         </w:rPr>
-                        <w:t xml:space="preserve">I’ve had the pleasure to be involved in widely different working </w:t>
-                      </w:r>
-                      <w:r>
-                        <w:rPr>
-                          <w:color w:val="808080"/>
-                          <w:sz w:val="22"/>
-                          <w:szCs w:val="20"/>
-                          <w:lang w:val="en-US"/>
-                        </w:rPr>
-                        <w:t>environments</w:t>
-                      </w:r>
-                      <w:r>
-                        <w:rPr>
-                          <w:color w:val="808080"/>
-                          <w:sz w:val="22"/>
-                          <w:szCs w:val="20"/>
-                          <w:lang w:val="en-US"/>
-                        </w:rPr>
-                        <w:t>. As a result of this experience, I’ve come to acquire solid problem-solving, teamwork and self-learning skills</w:t>
+                        <w:t>I’ve had the pleasure to be involved in widely different working environments. As a result of this experience, I’ve come to acquire solid problem-solving, teamwork and self-learning skills</w:t>
                       </w:r>
                       <w:r>
                         <w:rPr>
@@ -3481,14 +3365,14 @@
                         </a:ln>
                         <a:extLst>
                           <a:ext uri="{909E8E84-426E-40dd-AFC4-6F175D3DCCD1}">
-                            <a14:hiddenFill xmlns="" xmlns:mo="http://schemas.microsoft.com/office/mac/office/2008/main" xmlns:mv="urn:schemas-microsoft-com:mac:vml" xmlns:o="urn:schemas-microsoft-com:office:office" xmlns:v="urn:schemas-microsoft-com:vml" xmlns:w10="urn:schemas-microsoft-com:office:word" xmlns:w="http://schemas.openxmlformats.org/wordprocessingml/2006/main" xmlns:a14="http://schemas.microsoft.com/office/drawing/2010/main">
+                            <a14:hiddenFill xmlns:a14="http://schemas.microsoft.com/office/drawing/2010/main" xmlns:w="http://schemas.openxmlformats.org/wordprocessingml/2006/main" xmlns:w10="urn:schemas-microsoft-com:office:word" xmlns:v="urn:schemas-microsoft-com:vml" xmlns:o="urn:schemas-microsoft-com:office:office" xmlns:mv="urn:schemas-microsoft-com:mac:vml" xmlns:mo="http://schemas.microsoft.com/office/mac/office/2008/main" xmlns="">
                               <a:solidFill>
                                 <a:srgbClr val="FFFFFF"/>
                               </a:solidFill>
                             </a14:hiddenFill>
                           </a:ext>
                           <a:ext uri="{91240B29-F687-4f45-9708-019B960494DF}">
-                            <a14:hiddenLine xmlns="" xmlns:mo="http://schemas.microsoft.com/office/mac/office/2008/main" xmlns:mv="urn:schemas-microsoft-com:mac:vml" xmlns:o="urn:schemas-microsoft-com:office:office" xmlns:v="urn:schemas-microsoft-com:vml" xmlns:w10="urn:schemas-microsoft-com:office:word" xmlns:w="http://schemas.openxmlformats.org/wordprocessingml/2006/main" xmlns:a14="http://schemas.microsoft.com/office/drawing/2010/main" w="9525">
+                            <a14:hiddenLine xmlns:a14="http://schemas.microsoft.com/office/drawing/2010/main" xmlns:w="http://schemas.openxmlformats.org/wordprocessingml/2006/main" xmlns:w10="urn:schemas-microsoft-com:office:word" xmlns:v="urn:schemas-microsoft-com:vml" xmlns:o="urn:schemas-microsoft-com:office:office" xmlns:mv="urn:schemas-microsoft-com:mac:vml" xmlns:mo="http://schemas.microsoft.com/office/mac/office/2008/main" xmlns="" w="9525">
                               <a:solidFill>
                                 <a:srgbClr val="000000"/>
                               </a:solidFill>
@@ -3612,14 +3496,14 @@
                         </a:ln>
                         <a:extLst>
                           <a:ext uri="{909E8E84-426E-40dd-AFC4-6F175D3DCCD1}">
-                            <a14:hiddenFill xmlns="" xmlns:mo="http://schemas.microsoft.com/office/mac/office/2008/main" xmlns:mv="urn:schemas-microsoft-com:mac:vml" xmlns:o="urn:schemas-microsoft-com:office:office" xmlns:v="urn:schemas-microsoft-com:vml" xmlns:w10="urn:schemas-microsoft-com:office:word" xmlns:w="http://schemas.openxmlformats.org/wordprocessingml/2006/main" xmlns:a14="http://schemas.microsoft.com/office/drawing/2010/main">
+                            <a14:hiddenFill xmlns:a14="http://schemas.microsoft.com/office/drawing/2010/main" xmlns:w="http://schemas.openxmlformats.org/wordprocessingml/2006/main" xmlns:w10="urn:schemas-microsoft-com:office:word" xmlns:v="urn:schemas-microsoft-com:vml" xmlns:o="urn:schemas-microsoft-com:office:office" xmlns:mv="urn:schemas-microsoft-com:mac:vml" xmlns:mo="http://schemas.microsoft.com/office/mac/office/2008/main" xmlns="">
                               <a:solidFill>
                                 <a:srgbClr val="FFFFFF"/>
                               </a:solidFill>
                             </a14:hiddenFill>
                           </a:ext>
                           <a:ext uri="{91240B29-F687-4f45-9708-019B960494DF}">
-                            <a14:hiddenLine xmlns="" xmlns:mo="http://schemas.microsoft.com/office/mac/office/2008/main" xmlns:mv="urn:schemas-microsoft-com:mac:vml" xmlns:o="urn:schemas-microsoft-com:office:office" xmlns:v="urn:schemas-microsoft-com:vml" xmlns:w10="urn:schemas-microsoft-com:office:word" xmlns:w="http://schemas.openxmlformats.org/wordprocessingml/2006/main" xmlns:a14="http://schemas.microsoft.com/office/drawing/2010/main" w="9525">
+                            <a14:hiddenLine xmlns:a14="http://schemas.microsoft.com/office/drawing/2010/main" xmlns:w="http://schemas.openxmlformats.org/wordprocessingml/2006/main" xmlns:w10="urn:schemas-microsoft-com:office:word" xmlns:v="urn:schemas-microsoft-com:vml" xmlns:o="urn:schemas-microsoft-com:office:office" xmlns:mv="urn:schemas-microsoft-com:mac:vml" xmlns:mo="http://schemas.microsoft.com/office/mac/office/2008/main" xmlns="" w="9525">
                               <a:solidFill>
                                 <a:srgbClr val="000000"/>
                               </a:solidFill>
@@ -3746,14 +3630,14 @@
                         </a:ln>
                         <a:extLst>
                           <a:ext uri="{909E8E84-426E-40dd-AFC4-6F175D3DCCD1}">
-                            <a14:hiddenFill xmlns="" xmlns:mo="http://schemas.microsoft.com/office/mac/office/2008/main" xmlns:mv="urn:schemas-microsoft-com:mac:vml" xmlns:o="urn:schemas-microsoft-com:office:office" xmlns:v="urn:schemas-microsoft-com:vml" xmlns:w10="urn:schemas-microsoft-com:office:word" xmlns:w="http://schemas.openxmlformats.org/wordprocessingml/2006/main" xmlns:a14="http://schemas.microsoft.com/office/drawing/2010/main">
+                            <a14:hiddenFill xmlns:a14="http://schemas.microsoft.com/office/drawing/2010/main" xmlns:w="http://schemas.openxmlformats.org/wordprocessingml/2006/main" xmlns:w10="urn:schemas-microsoft-com:office:word" xmlns:v="urn:schemas-microsoft-com:vml" xmlns:o="urn:schemas-microsoft-com:office:office" xmlns:mv="urn:schemas-microsoft-com:mac:vml" xmlns:mo="http://schemas.microsoft.com/office/mac/office/2008/main" xmlns="">
                               <a:solidFill>
                                 <a:srgbClr val="FFFFFF"/>
                               </a:solidFill>
                             </a14:hiddenFill>
                           </a:ext>
                           <a:ext uri="{91240B29-F687-4f45-9708-019B960494DF}">
-                            <a14:hiddenLine xmlns="" xmlns:mo="http://schemas.microsoft.com/office/mac/office/2008/main" xmlns:mv="urn:schemas-microsoft-com:mac:vml" xmlns:o="urn:schemas-microsoft-com:office:office" xmlns:v="urn:schemas-microsoft-com:vml" xmlns:w10="urn:schemas-microsoft-com:office:word" xmlns:w="http://schemas.openxmlformats.org/wordprocessingml/2006/main" xmlns:a14="http://schemas.microsoft.com/office/drawing/2010/main" w="9525">
+                            <a14:hiddenLine xmlns:a14="http://schemas.microsoft.com/office/drawing/2010/main" xmlns:w="http://schemas.openxmlformats.org/wordprocessingml/2006/main" xmlns:w10="urn:schemas-microsoft-com:office:word" xmlns:v="urn:schemas-microsoft-com:vml" xmlns:o="urn:schemas-microsoft-com:office:office" xmlns:mv="urn:schemas-microsoft-com:mac:vml" xmlns:mo="http://schemas.microsoft.com/office/mac/office/2008/main" xmlns="" w="9525">
                               <a:solidFill>
                                 <a:srgbClr val="000000"/>
                               </a:solidFill>
@@ -3811,7 +3695,7 @@
                                 <w:szCs w:val="22"/>
                                 <w:lang w:val="en-US"/>
                               </w:rPr>
-                              <w:t>-Test planning, d</w:t>
+                              <w:t>-Test planning</w:t>
                             </w:r>
                             <w:r>
                               <w:rPr>
@@ -3820,11 +3704,12 @@
                                 <w:szCs w:val="22"/>
                                 <w:lang w:val="en-US"/>
                               </w:rPr>
-                              <w:t>efinition of the objectives of the tests, their scope, the test techniques to be carried out, together with the estimation and definition of delivery dates, as well as the exit criteria</w:t>
+                              <w:t>:</w:t>
                             </w:r>
                           </w:p>
                           <w:p>
                             <w:pPr>
+                              <w:ind w:firstLine="708"/>
                               <w:rPr>
                                 <w:rFonts w:ascii="Calibri" w:hAnsi="Calibri" w:cs="Calibri"/>
                                 <w:sz w:val="22"/>
@@ -3839,13 +3724,7 @@
                                 <w:szCs w:val="22"/>
                                 <w:lang w:val="en-US"/>
                               </w:rPr>
-                              <w:t>-</w:t>
-                            </w:r>
-                            <w:r>
-                              <w:rPr>
-                                <w:lang w:val="en-US"/>
-                              </w:rPr>
-                              <w:t xml:space="preserve"> </w:t>
+                              <w:t>-Defining test objective</w:t>
                             </w:r>
                             <w:r>
                               <w:rPr>
@@ -3854,49 +3733,7 @@
                                 <w:szCs w:val="22"/>
                                 <w:lang w:val="en-US"/>
                               </w:rPr>
-                              <w:t>M</w:t>
-                            </w:r>
-                            <w:r>
-                              <w:rPr>
-                                <w:rFonts w:ascii="Calibri" w:hAnsi="Calibri" w:cs="Calibri"/>
-                                <w:sz w:val="22"/>
-                                <w:szCs w:val="22"/>
-                                <w:lang w:val="en-US"/>
-                              </w:rPr>
-                              <w:t>onitoring and control of test</w:t>
-                            </w:r>
-                            <w:r>
-                              <w:rPr>
-                                <w:rFonts w:ascii="Calibri" w:hAnsi="Calibri" w:cs="Calibri"/>
-                                <w:sz w:val="22"/>
-                                <w:szCs w:val="22"/>
-                                <w:lang w:val="en-US"/>
-                              </w:rPr>
-                              <w:t>,</w:t>
-                            </w:r>
-                            <w:r>
-                              <w:rPr>
-                                <w:lang w:val="en-US"/>
-                              </w:rPr>
-                              <w:t xml:space="preserve"> </w:t>
-                            </w:r>
-                            <w:r>
-                              <w:rPr>
-                                <w:rFonts w:ascii="Calibri" w:hAnsi="Calibri" w:cs="Calibri"/>
-                                <w:sz w:val="22"/>
-                                <w:szCs w:val="22"/>
-                                <w:lang w:val="en-US"/>
-                              </w:rPr>
-                              <w:t>d</w:t>
-                            </w:r>
-                            <w:r>
-                              <w:rPr>
-                                <w:rFonts w:ascii="Calibri" w:hAnsi="Calibri" w:cs="Calibri"/>
-                                <w:sz w:val="22"/>
-                                <w:szCs w:val="22"/>
-                                <w:lang w:val="en-US"/>
-                              </w:rPr>
-                              <w:t>uring the monitoring, the results of the metrics are measured and purchased, and then during the control actions are taken to reach the objective of the plan and the exit criteria</w:t>
+                              <w:t xml:space="preserve"> and their scope</w:t>
                             </w:r>
                             <w:r>
                               <w:rPr>
@@ -3910,6 +3747,7 @@
                           </w:p>
                           <w:p>
                             <w:pPr>
+                              <w:ind w:firstLine="708"/>
                               <w:rPr>
                                 <w:rFonts w:ascii="Calibri" w:hAnsi="Calibri" w:cs="Calibri"/>
                                 <w:sz w:val="22"/>
@@ -3924,47 +3762,12 @@
                                 <w:szCs w:val="22"/>
                                 <w:lang w:val="en-US"/>
                               </w:rPr>
-                              <w:t>-Test analysis</w:t>
-                            </w:r>
-                            <w:r>
-                              <w:rPr>
-                                <w:rFonts w:ascii="Calibri" w:hAnsi="Calibri" w:cs="Calibri"/>
-                                <w:sz w:val="22"/>
-                                <w:szCs w:val="22"/>
-                                <w:lang w:val="en-US"/>
-                              </w:rPr>
-                              <w:t xml:space="preserve">, </w:t>
-                            </w:r>
-                            <w:r>
-                              <w:rPr>
-                                <w:rFonts w:ascii="Calibri" w:hAnsi="Calibri" w:cs="Calibri"/>
-                                <w:sz w:val="22"/>
-                                <w:szCs w:val="22"/>
-                                <w:lang w:val="en-US"/>
-                              </w:rPr>
-                              <w:t>w</w:t>
-                            </w:r>
-                            <w:r>
-                              <w:rPr>
-                                <w:rFonts w:ascii="Calibri" w:hAnsi="Calibri" w:cs="Calibri"/>
-                                <w:sz w:val="22"/>
-                                <w:szCs w:val="22"/>
-                                <w:lang w:val="en-US"/>
-                              </w:rPr>
-                              <w:t>hen we are analyzing the tests for our project, we need to determine what to test, based on coverage priorities</w:t>
-                            </w:r>
-                            <w:r>
-                              <w:rPr>
-                                <w:rFonts w:ascii="Calibri" w:hAnsi="Calibri" w:cs="Calibri"/>
-                                <w:sz w:val="22"/>
-                                <w:szCs w:val="22"/>
-                                <w:lang w:val="en-US"/>
-                              </w:rPr>
-                              <w:t>.</w:t>
+                              <w:t>-Estimation and definition of dates.</w:t>
                             </w:r>
                           </w:p>
                           <w:p>
                             <w:pPr>
+                              <w:ind w:firstLine="708"/>
                               <w:rPr>
                                 <w:rFonts w:ascii="Calibri" w:hAnsi="Calibri" w:cs="Calibri"/>
                                 <w:sz w:val="22"/>
@@ -3979,16 +3782,7 @@
                                 <w:szCs w:val="22"/>
                                 <w:lang w:val="en-US"/>
                               </w:rPr>
-                              <w:t>-Test design</w:t>
-                            </w:r>
-                            <w:r>
-                              <w:rPr>
-                                <w:rFonts w:ascii="Calibri" w:hAnsi="Calibri" w:cs="Calibri"/>
-                                <w:sz w:val="22"/>
-                                <w:szCs w:val="22"/>
-                                <w:lang w:val="en-US"/>
-                              </w:rPr>
-                              <w:t>:</w:t>
+                              <w:t>-Defining of delivery criteria.</w:t>
                             </w:r>
                           </w:p>
                           <w:p>
@@ -4007,17 +3801,31 @@
                                 <w:szCs w:val="22"/>
                                 <w:lang w:val="en-US"/>
                               </w:rPr>
-                              <w:tab/>
                               <w:t>-</w:t>
                             </w:r>
                             <w:r>
                               <w:rPr>
+                                <w:lang w:val="en-US"/>
+                              </w:rPr>
+                              <w:t xml:space="preserve"> </w:t>
+                            </w:r>
+                            <w:r>
+                              <w:rPr>
                                 <w:rFonts w:ascii="Calibri" w:hAnsi="Calibri" w:cs="Calibri"/>
                                 <w:sz w:val="22"/>
                                 <w:szCs w:val="22"/>
                                 <w:lang w:val="en-US"/>
                               </w:rPr>
-                              <w:t>High-level case design</w:t>
+                              <w:t>M</w:t>
+                            </w:r>
+                            <w:r>
+                              <w:rPr>
+                                <w:rFonts w:ascii="Calibri" w:hAnsi="Calibri" w:cs="Calibri"/>
+                                <w:sz w:val="22"/>
+                                <w:szCs w:val="22"/>
+                                <w:lang w:val="en-US"/>
+                              </w:rPr>
+                              <w:t>onitoring and control of test</w:t>
                             </w:r>
                             <w:r>
                               <w:rPr>
@@ -4045,8 +3853,7 @@
                                 <w:szCs w:val="22"/>
                                 <w:lang w:val="en-US"/>
                               </w:rPr>
-                              <w:tab/>
-                              <w:t>-</w:t>
+                              <w:t>-Test analysis</w:t>
                             </w:r>
                             <w:r>
                               <w:rPr>
@@ -4055,16 +3862,7 @@
                                 <w:szCs w:val="22"/>
                                 <w:lang w:val="en-US"/>
                               </w:rPr>
-                              <w:t>Design and prioritize tests</w:t>
-                            </w:r>
-                            <w:r>
-                              <w:rPr>
-                                <w:rFonts w:ascii="Calibri" w:hAnsi="Calibri" w:cs="Calibri"/>
-                                <w:sz w:val="22"/>
-                                <w:szCs w:val="22"/>
-                                <w:lang w:val="en-US"/>
-                              </w:rPr>
-                              <w:t>.</w:t>
+                              <w:t>:</w:t>
                             </w:r>
                           </w:p>
                           <w:p>
@@ -4093,7 +3891,7 @@
                                 <w:szCs w:val="22"/>
                                 <w:lang w:val="en-US"/>
                               </w:rPr>
-                              <w:t>Identify test data</w:t>
+                              <w:t>T</w:t>
                             </w:r>
                             <w:r>
                               <w:rPr>
@@ -4102,7 +3900,7 @@
                                 <w:szCs w:val="22"/>
                                 <w:lang w:val="en-US"/>
                               </w:rPr>
-                              <w:t>.</w:t>
+                              <w:t>est coverage prioritization based on score.</w:t>
                             </w:r>
                           </w:p>
                           <w:p>
@@ -4121,8 +3919,7 @@
                                 <w:szCs w:val="22"/>
                                 <w:lang w:val="en-US"/>
                               </w:rPr>
-                              <w:tab/>
-                              <w:t>-</w:t>
+                              <w:t>-Test design</w:t>
                             </w:r>
                             <w:r>
                               <w:rPr>
@@ -4131,16 +3928,7 @@
                                 <w:szCs w:val="22"/>
                                 <w:lang w:val="en-US"/>
                               </w:rPr>
-                              <w:t>Identify the sandbox-infrastructure and tools</w:t>
-                            </w:r>
-                            <w:r>
-                              <w:rPr>
-                                <w:rFonts w:ascii="Calibri" w:hAnsi="Calibri" w:cs="Calibri"/>
-                                <w:sz w:val="22"/>
-                                <w:szCs w:val="22"/>
-                                <w:lang w:val="en-US"/>
-                              </w:rPr>
-                              <w:t>.</w:t>
+                              <w:t>:</w:t>
                             </w:r>
                           </w:p>
                           <w:p>
@@ -4169,7 +3957,7 @@
                                 <w:szCs w:val="22"/>
                                 <w:lang w:val="en-US"/>
                               </w:rPr>
-                              <w:t>Make a traceability between tests and their conditions</w:t>
+                              <w:t>High-level case design</w:t>
                             </w:r>
                             <w:r>
                               <w:rPr>
@@ -4197,7 +3985,8 @@
                                 <w:szCs w:val="22"/>
                                 <w:lang w:val="en-US"/>
                               </w:rPr>
-                              <w:t>-Test implementation</w:t>
+                              <w:tab/>
+                              <w:t>-</w:t>
                             </w:r>
                             <w:r>
                               <w:rPr>
@@ -4206,51 +3995,7 @@
                                 <w:szCs w:val="22"/>
                                 <w:lang w:val="en-US"/>
                               </w:rPr>
-                              <w:t>,</w:t>
-                            </w:r>
-                            <w:r>
-                              <w:rPr>
-                                <w:lang w:val="en-US"/>
-                              </w:rPr>
-                              <w:t xml:space="preserve"> </w:t>
-                            </w:r>
-                            <w:r>
-                              <w:rPr>
-                                <w:rFonts w:ascii="Calibri" w:hAnsi="Calibri" w:cs="Calibri"/>
-                                <w:sz w:val="22"/>
-                                <w:szCs w:val="22"/>
-                                <w:lang w:val="en-US"/>
-                              </w:rPr>
-                              <w:t>to</w:t>
-                            </w:r>
-                            <w:r>
-                              <w:rPr>
-                                <w:rFonts w:ascii="Calibri" w:hAnsi="Calibri" w:cs="Calibri"/>
-                                <w:sz w:val="22"/>
-                                <w:szCs w:val="22"/>
-                                <w:lang w:val="en-US"/>
-                              </w:rPr>
-                              <w:t xml:space="preserve"> prepare for testing, we first </w:t>
-                            </w:r>
-                            <w:proofErr w:type="gramStart"/>
-                            <w:r>
-                              <w:rPr>
-                                <w:rFonts w:ascii="Calibri" w:hAnsi="Calibri" w:cs="Calibri"/>
-                                <w:sz w:val="22"/>
-                                <w:szCs w:val="22"/>
-                                <w:lang w:val="en-US"/>
-                              </w:rPr>
-                              <w:t>have to</w:t>
-                            </w:r>
-                            <w:proofErr w:type="gramEnd"/>
-                            <w:r>
-                              <w:rPr>
-                                <w:rFonts w:ascii="Calibri" w:hAnsi="Calibri" w:cs="Calibri"/>
-                                <w:sz w:val="22"/>
-                                <w:szCs w:val="22"/>
-                                <w:lang w:val="en-US"/>
-                              </w:rPr>
-                              <w:t xml:space="preserve"> make sure, everything needed for it</w:t>
+                              <w:t>Design and prioritize tests</w:t>
                             </w:r>
                             <w:r>
                               <w:rPr>
@@ -4278,6 +4023,168 @@
                                 <w:szCs w:val="22"/>
                                 <w:lang w:val="en-US"/>
                               </w:rPr>
+                              <w:tab/>
+                              <w:t>-</w:t>
+                            </w:r>
+                            <w:r>
+                              <w:rPr>
+                                <w:rFonts w:ascii="Calibri" w:hAnsi="Calibri" w:cs="Calibri"/>
+                                <w:sz w:val="22"/>
+                                <w:szCs w:val="22"/>
+                                <w:lang w:val="en-US"/>
+                              </w:rPr>
+                              <w:t>Identify test data</w:t>
+                            </w:r>
+                            <w:r>
+                              <w:rPr>
+                                <w:rFonts w:ascii="Calibri" w:hAnsi="Calibri" w:cs="Calibri"/>
+                                <w:sz w:val="22"/>
+                                <w:szCs w:val="22"/>
+                                <w:lang w:val="en-US"/>
+                              </w:rPr>
+                              <w:t>.</w:t>
+                            </w:r>
+                          </w:p>
+                          <w:p>
+                            <w:pPr>
+                              <w:rPr>
+                                <w:rFonts w:ascii="Calibri" w:hAnsi="Calibri" w:cs="Calibri"/>
+                                <w:sz w:val="22"/>
+                                <w:szCs w:val="22"/>
+                                <w:lang w:val="en-US"/>
+                              </w:rPr>
+                            </w:pPr>
+                            <w:r>
+                              <w:rPr>
+                                <w:rFonts w:ascii="Calibri" w:hAnsi="Calibri" w:cs="Calibri"/>
+                                <w:sz w:val="22"/>
+                                <w:szCs w:val="22"/>
+                                <w:lang w:val="en-US"/>
+                              </w:rPr>
+                              <w:tab/>
+                              <w:t>-</w:t>
+                            </w:r>
+                            <w:r>
+                              <w:rPr>
+                                <w:rFonts w:ascii="Calibri" w:hAnsi="Calibri" w:cs="Calibri"/>
+                                <w:sz w:val="22"/>
+                                <w:szCs w:val="22"/>
+                                <w:lang w:val="en-US"/>
+                              </w:rPr>
+                              <w:t>Identify the sandbox-infrastructure and tools</w:t>
+                            </w:r>
+                            <w:r>
+                              <w:rPr>
+                                <w:rFonts w:ascii="Calibri" w:hAnsi="Calibri" w:cs="Calibri"/>
+                                <w:sz w:val="22"/>
+                                <w:szCs w:val="22"/>
+                                <w:lang w:val="en-US"/>
+                              </w:rPr>
+                              <w:t>.</w:t>
+                            </w:r>
+                          </w:p>
+                          <w:p>
+                            <w:pPr>
+                              <w:rPr>
+                                <w:rFonts w:ascii="Calibri" w:hAnsi="Calibri" w:cs="Calibri"/>
+                                <w:sz w:val="22"/>
+                                <w:szCs w:val="22"/>
+                                <w:lang w:val="en-US"/>
+                              </w:rPr>
+                            </w:pPr>
+                            <w:r>
+                              <w:rPr>
+                                <w:rFonts w:ascii="Calibri" w:hAnsi="Calibri" w:cs="Calibri"/>
+                                <w:sz w:val="22"/>
+                                <w:szCs w:val="22"/>
+                                <w:lang w:val="en-US"/>
+                              </w:rPr>
+                              <w:tab/>
+                              <w:t>-</w:t>
+                            </w:r>
+                            <w:r>
+                              <w:rPr>
+                                <w:rFonts w:ascii="Calibri" w:hAnsi="Calibri" w:cs="Calibri"/>
+                                <w:sz w:val="22"/>
+                                <w:szCs w:val="22"/>
+                                <w:lang w:val="en-US"/>
+                              </w:rPr>
+                              <w:t>Make a traceability between tests and their conditions</w:t>
+                            </w:r>
+                            <w:r>
+                              <w:rPr>
+                                <w:rFonts w:ascii="Calibri" w:hAnsi="Calibri" w:cs="Calibri"/>
+                                <w:sz w:val="22"/>
+                                <w:szCs w:val="22"/>
+                                <w:lang w:val="en-US"/>
+                              </w:rPr>
+                              <w:t>.</w:t>
+                            </w:r>
+                          </w:p>
+                          <w:p>
+                            <w:pPr>
+                              <w:rPr>
+                                <w:rFonts w:ascii="Calibri" w:hAnsi="Calibri" w:cs="Calibri"/>
+                                <w:sz w:val="22"/>
+                                <w:szCs w:val="22"/>
+                                <w:lang w:val="en-US"/>
+                              </w:rPr>
+                            </w:pPr>
+                            <w:r>
+                              <w:rPr>
+                                <w:rFonts w:ascii="Calibri" w:hAnsi="Calibri" w:cs="Calibri"/>
+                                <w:sz w:val="22"/>
+                                <w:szCs w:val="22"/>
+                                <w:lang w:val="en-US"/>
+                              </w:rPr>
+                              <w:t>-Test implementation</w:t>
+                            </w:r>
+                            <w:r>
+                              <w:rPr>
+                                <w:rFonts w:ascii="Calibri" w:hAnsi="Calibri" w:cs="Calibri"/>
+                                <w:sz w:val="22"/>
+                                <w:szCs w:val="22"/>
+                                <w:lang w:val="en-US"/>
+                              </w:rPr>
+                              <w:t>:</w:t>
+                            </w:r>
+                          </w:p>
+                          <w:p>
+                            <w:pPr>
+                              <w:rPr>
+                                <w:rFonts w:ascii="Calibri" w:hAnsi="Calibri" w:cs="Calibri"/>
+                                <w:sz w:val="22"/>
+                                <w:szCs w:val="22"/>
+                                <w:lang w:val="en-US"/>
+                              </w:rPr>
+                            </w:pPr>
+                            <w:r>
+                              <w:rPr>
+                                <w:rFonts w:ascii="Calibri" w:hAnsi="Calibri" w:cs="Calibri"/>
+                                <w:sz w:val="22"/>
+                                <w:szCs w:val="22"/>
+                                <w:lang w:val="en-US"/>
+                              </w:rPr>
+                              <w:tab/>
+                              <w:t>-Make sure everything is preparing for the execution.</w:t>
+                            </w:r>
+                          </w:p>
+                          <w:p>
+                            <w:pPr>
+                              <w:rPr>
+                                <w:rFonts w:ascii="Calibri" w:hAnsi="Calibri" w:cs="Calibri"/>
+                                <w:sz w:val="22"/>
+                                <w:szCs w:val="22"/>
+                                <w:lang w:val="en-US"/>
+                              </w:rPr>
+                            </w:pPr>
+                            <w:r>
+                              <w:rPr>
+                                <w:rFonts w:ascii="Calibri" w:hAnsi="Calibri" w:cs="Calibri"/>
+                                <w:sz w:val="22"/>
+                                <w:szCs w:val="22"/>
+                                <w:lang w:val="en-US"/>
+                              </w:rPr>
                               <w:t>-Test execution</w:t>
                             </w:r>
                             <w:r>
@@ -4287,17 +4194,18 @@
                                 <w:szCs w:val="22"/>
                                 <w:lang w:val="en-US"/>
                               </w:rPr>
-                              <w:t>, d</w:t>
-                            </w:r>
-                            <w:r>
+                              <w:t>:</w:t>
+                            </w:r>
+                          </w:p>
+                          <w:p>
+                            <w:pPr>
                               <w:rPr>
                                 <w:rFonts w:ascii="Calibri" w:hAnsi="Calibri" w:cs="Calibri"/>
                                 <w:sz w:val="22"/>
                                 <w:szCs w:val="22"/>
                                 <w:lang w:val="en-US"/>
                               </w:rPr>
-                              <w:t>uring this stage, the test suites are run according to the test execution schedule</w:t>
-                            </w:r>
+                            </w:pPr>
                             <w:r>
                               <w:rPr>
                                 <w:rFonts w:ascii="Calibri" w:hAnsi="Calibri" w:cs="Calibri"/>
@@ -4305,7 +4213,37 @@
                                 <w:szCs w:val="22"/>
                                 <w:lang w:val="en-US"/>
                               </w:rPr>
-                              <w:t>.</w:t>
+                              <w:tab/>
+                              <w:t>-Run scrips.</w:t>
+                            </w:r>
+                          </w:p>
+                          <w:p>
+                            <w:pPr>
+                              <w:rPr>
+                                <w:rFonts w:ascii="Calibri" w:hAnsi="Calibri" w:cs="Calibri"/>
+                                <w:sz w:val="22"/>
+                                <w:szCs w:val="22"/>
+                                <w:lang w:val="en-US"/>
+                              </w:rPr>
+                            </w:pPr>
+                            <w:r>
+                              <w:rPr>
+                                <w:rFonts w:ascii="Calibri" w:hAnsi="Calibri" w:cs="Calibri"/>
+                                <w:sz w:val="22"/>
+                                <w:szCs w:val="22"/>
+                                <w:lang w:val="en-US"/>
+                              </w:rPr>
+                              <w:tab/>
+                              <w:t>-Black and</w:t>
+                            </w:r>
+                            <w:r>
+                              <w:rPr>
+                                <w:rFonts w:ascii="Calibri" w:hAnsi="Calibri" w:cs="Calibri"/>
+                                <w:sz w:val="22"/>
+                                <w:szCs w:val="22"/>
+                                <w:lang w:val="en-US"/>
+                              </w:rPr>
+                              <w:t xml:space="preserve"> white box tests.</w:t>
                             </w:r>
                           </w:p>
                           <w:p>
@@ -4500,7 +4438,7 @@
                           <w:szCs w:val="22"/>
                           <w:lang w:val="en-US"/>
                         </w:rPr>
-                        <w:t>-Test planning, d</w:t>
+                        <w:t>-Test planning</w:t>
                       </w:r>
                       <w:r>
                         <w:rPr>
@@ -4509,11 +4447,12 @@
                           <w:szCs w:val="22"/>
                           <w:lang w:val="en-US"/>
                         </w:rPr>
-                        <w:t>efinition of the objectives of the tests, their scope, the test techniques to be carried out, together with the estimation and definition of delivery dates, as well as the exit criteria</w:t>
+                        <w:t>:</w:t>
                       </w:r>
                     </w:p>
                     <w:p>
                       <w:pPr>
+                        <w:ind w:firstLine="708"/>
                         <w:rPr>
                           <w:rFonts w:ascii="Calibri" w:hAnsi="Calibri" w:cs="Calibri"/>
                           <w:sz w:val="22"/>
@@ -4528,13 +4467,7 @@
                           <w:szCs w:val="22"/>
                           <w:lang w:val="en-US"/>
                         </w:rPr>
-                        <w:t>-</w:t>
-                      </w:r>
-                      <w:r>
-                        <w:rPr>
-                          <w:lang w:val="en-US"/>
-                        </w:rPr>
-                        <w:t xml:space="preserve"> </w:t>
+                        <w:t>-Defining test objective</w:t>
                       </w:r>
                       <w:r>
                         <w:rPr>
@@ -4543,49 +4476,7 @@
                           <w:szCs w:val="22"/>
                           <w:lang w:val="en-US"/>
                         </w:rPr>
-                        <w:t>M</w:t>
-                      </w:r>
-                      <w:r>
-                        <w:rPr>
-                          <w:rFonts w:ascii="Calibri" w:hAnsi="Calibri" w:cs="Calibri"/>
-                          <w:sz w:val="22"/>
-                          <w:szCs w:val="22"/>
-                          <w:lang w:val="en-US"/>
-                        </w:rPr>
-                        <w:t>onitoring and control of test</w:t>
-                      </w:r>
-                      <w:r>
-                        <w:rPr>
-                          <w:rFonts w:ascii="Calibri" w:hAnsi="Calibri" w:cs="Calibri"/>
-                          <w:sz w:val="22"/>
-                          <w:szCs w:val="22"/>
-                          <w:lang w:val="en-US"/>
-                        </w:rPr>
-                        <w:t>,</w:t>
-                      </w:r>
-                      <w:r>
-                        <w:rPr>
-                          <w:lang w:val="en-US"/>
-                        </w:rPr>
-                        <w:t xml:space="preserve"> </w:t>
-                      </w:r>
-                      <w:r>
-                        <w:rPr>
-                          <w:rFonts w:ascii="Calibri" w:hAnsi="Calibri" w:cs="Calibri"/>
-                          <w:sz w:val="22"/>
-                          <w:szCs w:val="22"/>
-                          <w:lang w:val="en-US"/>
-                        </w:rPr>
-                        <w:t>d</w:t>
-                      </w:r>
-                      <w:r>
-                        <w:rPr>
-                          <w:rFonts w:ascii="Calibri" w:hAnsi="Calibri" w:cs="Calibri"/>
-                          <w:sz w:val="22"/>
-                          <w:szCs w:val="22"/>
-                          <w:lang w:val="en-US"/>
-                        </w:rPr>
-                        <w:t>uring the monitoring, the results of the metrics are measured and purchased, and then during the control actions are taken to reach the objective of the plan and the exit criteria</w:t>
+                        <w:t xml:space="preserve"> and their scope</w:t>
                       </w:r>
                       <w:r>
                         <w:rPr>
@@ -4599,6 +4490,7 @@
                     </w:p>
                     <w:p>
                       <w:pPr>
+                        <w:ind w:firstLine="708"/>
                         <w:rPr>
                           <w:rFonts w:ascii="Calibri" w:hAnsi="Calibri" w:cs="Calibri"/>
                           <w:sz w:val="22"/>
@@ -4613,47 +4505,12 @@
                           <w:szCs w:val="22"/>
                           <w:lang w:val="en-US"/>
                         </w:rPr>
-                        <w:t>-Test analysis</w:t>
-                      </w:r>
-                      <w:r>
-                        <w:rPr>
-                          <w:rFonts w:ascii="Calibri" w:hAnsi="Calibri" w:cs="Calibri"/>
-                          <w:sz w:val="22"/>
-                          <w:szCs w:val="22"/>
-                          <w:lang w:val="en-US"/>
-                        </w:rPr>
-                        <w:t xml:space="preserve">, </w:t>
-                      </w:r>
-                      <w:r>
-                        <w:rPr>
-                          <w:rFonts w:ascii="Calibri" w:hAnsi="Calibri" w:cs="Calibri"/>
-                          <w:sz w:val="22"/>
-                          <w:szCs w:val="22"/>
-                          <w:lang w:val="en-US"/>
-                        </w:rPr>
-                        <w:t>w</w:t>
-                      </w:r>
-                      <w:r>
-                        <w:rPr>
-                          <w:rFonts w:ascii="Calibri" w:hAnsi="Calibri" w:cs="Calibri"/>
-                          <w:sz w:val="22"/>
-                          <w:szCs w:val="22"/>
-                          <w:lang w:val="en-US"/>
-                        </w:rPr>
-                        <w:t>hen we are analyzing the tests for our project, we need to determine what to test, based on coverage priorities</w:t>
-                      </w:r>
-                      <w:r>
-                        <w:rPr>
-                          <w:rFonts w:ascii="Calibri" w:hAnsi="Calibri" w:cs="Calibri"/>
-                          <w:sz w:val="22"/>
-                          <w:szCs w:val="22"/>
-                          <w:lang w:val="en-US"/>
-                        </w:rPr>
-                        <w:t>.</w:t>
+                        <w:t>-Estimation and definition of dates.</w:t>
                       </w:r>
                     </w:p>
                     <w:p>
                       <w:pPr>
+                        <w:ind w:firstLine="708"/>
                         <w:rPr>
                           <w:rFonts w:ascii="Calibri" w:hAnsi="Calibri" w:cs="Calibri"/>
                           <w:sz w:val="22"/>
@@ -4668,16 +4525,7 @@
                           <w:szCs w:val="22"/>
                           <w:lang w:val="en-US"/>
                         </w:rPr>
-                        <w:t>-Test design</w:t>
-                      </w:r>
-                      <w:r>
-                        <w:rPr>
-                          <w:rFonts w:ascii="Calibri" w:hAnsi="Calibri" w:cs="Calibri"/>
-                          <w:sz w:val="22"/>
-                          <w:szCs w:val="22"/>
-                          <w:lang w:val="en-US"/>
-                        </w:rPr>
-                        <w:t>:</w:t>
+                        <w:t>-Defining of delivery criteria.</w:t>
                       </w:r>
                     </w:p>
                     <w:p>
@@ -4696,17 +4544,31 @@
                           <w:szCs w:val="22"/>
                           <w:lang w:val="en-US"/>
                         </w:rPr>
-                        <w:tab/>
                         <w:t>-</w:t>
                       </w:r>
                       <w:r>
                         <w:rPr>
+                          <w:lang w:val="en-US"/>
+                        </w:rPr>
+                        <w:t xml:space="preserve"> </w:t>
+                      </w:r>
+                      <w:r>
+                        <w:rPr>
                           <w:rFonts w:ascii="Calibri" w:hAnsi="Calibri" w:cs="Calibri"/>
                           <w:sz w:val="22"/>
                           <w:szCs w:val="22"/>
                           <w:lang w:val="en-US"/>
                         </w:rPr>
-                        <w:t>High-level case design</w:t>
+                        <w:t>M</w:t>
+                      </w:r>
+                      <w:r>
+                        <w:rPr>
+                          <w:rFonts w:ascii="Calibri" w:hAnsi="Calibri" w:cs="Calibri"/>
+                          <w:sz w:val="22"/>
+                          <w:szCs w:val="22"/>
+                          <w:lang w:val="en-US"/>
+                        </w:rPr>
+                        <w:t>onitoring and control of test</w:t>
                       </w:r>
                       <w:r>
                         <w:rPr>
@@ -4734,8 +4596,7 @@
                           <w:szCs w:val="22"/>
                           <w:lang w:val="en-US"/>
                         </w:rPr>
-                        <w:tab/>
-                        <w:t>-</w:t>
+                        <w:t>-Test analysis</w:t>
                       </w:r>
                       <w:r>
                         <w:rPr>
@@ -4744,16 +4605,7 @@
                           <w:szCs w:val="22"/>
                           <w:lang w:val="en-US"/>
                         </w:rPr>
-                        <w:t>Design and prioritize tests</w:t>
-                      </w:r>
-                      <w:r>
-                        <w:rPr>
-                          <w:rFonts w:ascii="Calibri" w:hAnsi="Calibri" w:cs="Calibri"/>
-                          <w:sz w:val="22"/>
-                          <w:szCs w:val="22"/>
-                          <w:lang w:val="en-US"/>
-                        </w:rPr>
-                        <w:t>.</w:t>
+                        <w:t>:</w:t>
                       </w:r>
                     </w:p>
                     <w:p>
@@ -4782,7 +4634,7 @@
                           <w:szCs w:val="22"/>
                           <w:lang w:val="en-US"/>
                         </w:rPr>
-                        <w:t>Identify test data</w:t>
+                        <w:t>T</w:t>
                       </w:r>
                       <w:r>
                         <w:rPr>
@@ -4791,7 +4643,7 @@
                           <w:szCs w:val="22"/>
                           <w:lang w:val="en-US"/>
                         </w:rPr>
-                        <w:t>.</w:t>
+                        <w:t>est coverage prioritization based on score.</w:t>
                       </w:r>
                     </w:p>
                     <w:p>
@@ -4810,8 +4662,7 @@
                           <w:szCs w:val="22"/>
                           <w:lang w:val="en-US"/>
                         </w:rPr>
-                        <w:tab/>
-                        <w:t>-</w:t>
+                        <w:t>-Test design</w:t>
                       </w:r>
                       <w:r>
                         <w:rPr>
@@ -4820,16 +4671,7 @@
                           <w:szCs w:val="22"/>
                           <w:lang w:val="en-US"/>
                         </w:rPr>
-                        <w:t>Identify the sandbox-infrastructure and tools</w:t>
-                      </w:r>
-                      <w:r>
-                        <w:rPr>
-                          <w:rFonts w:ascii="Calibri" w:hAnsi="Calibri" w:cs="Calibri"/>
-                          <w:sz w:val="22"/>
-                          <w:szCs w:val="22"/>
-                          <w:lang w:val="en-US"/>
-                        </w:rPr>
-                        <w:t>.</w:t>
+                        <w:t>:</w:t>
                       </w:r>
                     </w:p>
                     <w:p>
@@ -4858,7 +4700,7 @@
                           <w:szCs w:val="22"/>
                           <w:lang w:val="en-US"/>
                         </w:rPr>
-                        <w:t>Make a traceability between tests and their conditions</w:t>
+                        <w:t>High-level case design</w:t>
                       </w:r>
                       <w:r>
                         <w:rPr>
@@ -4886,7 +4728,8 @@
                           <w:szCs w:val="22"/>
                           <w:lang w:val="en-US"/>
                         </w:rPr>
-                        <w:t>-Test implementation</w:t>
+                        <w:tab/>
+                        <w:t>-</w:t>
                       </w:r>
                       <w:r>
                         <w:rPr>
@@ -4895,51 +4738,7 @@
                           <w:szCs w:val="22"/>
                           <w:lang w:val="en-US"/>
                         </w:rPr>
-                        <w:t>,</w:t>
-                      </w:r>
-                      <w:r>
-                        <w:rPr>
-                          <w:lang w:val="en-US"/>
-                        </w:rPr>
-                        <w:t xml:space="preserve"> </w:t>
-                      </w:r>
-                      <w:r>
-                        <w:rPr>
-                          <w:rFonts w:ascii="Calibri" w:hAnsi="Calibri" w:cs="Calibri"/>
-                          <w:sz w:val="22"/>
-                          <w:szCs w:val="22"/>
-                          <w:lang w:val="en-US"/>
-                        </w:rPr>
-                        <w:t>to</w:t>
-                      </w:r>
-                      <w:r>
-                        <w:rPr>
-                          <w:rFonts w:ascii="Calibri" w:hAnsi="Calibri" w:cs="Calibri"/>
-                          <w:sz w:val="22"/>
-                          <w:szCs w:val="22"/>
-                          <w:lang w:val="en-US"/>
-                        </w:rPr>
-                        <w:t xml:space="preserve"> prepare for testing, we first </w:t>
-                      </w:r>
-                      <w:proofErr w:type="gramStart"/>
-                      <w:r>
-                        <w:rPr>
-                          <w:rFonts w:ascii="Calibri" w:hAnsi="Calibri" w:cs="Calibri"/>
-                          <w:sz w:val="22"/>
-                          <w:szCs w:val="22"/>
-                          <w:lang w:val="en-US"/>
-                        </w:rPr>
-                        <w:t>have to</w:t>
-                      </w:r>
-                      <w:proofErr w:type="gramEnd"/>
-                      <w:r>
-                        <w:rPr>
-                          <w:rFonts w:ascii="Calibri" w:hAnsi="Calibri" w:cs="Calibri"/>
-                          <w:sz w:val="22"/>
-                          <w:szCs w:val="22"/>
-                          <w:lang w:val="en-US"/>
-                        </w:rPr>
-                        <w:t xml:space="preserve"> make sure, everything needed for it</w:t>
+                        <w:t>Design and prioritize tests</w:t>
                       </w:r>
                       <w:r>
                         <w:rPr>
@@ -4967,6 +4766,168 @@
                           <w:szCs w:val="22"/>
                           <w:lang w:val="en-US"/>
                         </w:rPr>
+                        <w:tab/>
+                        <w:t>-</w:t>
+                      </w:r>
+                      <w:r>
+                        <w:rPr>
+                          <w:rFonts w:ascii="Calibri" w:hAnsi="Calibri" w:cs="Calibri"/>
+                          <w:sz w:val="22"/>
+                          <w:szCs w:val="22"/>
+                          <w:lang w:val="en-US"/>
+                        </w:rPr>
+                        <w:t>Identify test data</w:t>
+                      </w:r>
+                      <w:r>
+                        <w:rPr>
+                          <w:rFonts w:ascii="Calibri" w:hAnsi="Calibri" w:cs="Calibri"/>
+                          <w:sz w:val="22"/>
+                          <w:szCs w:val="22"/>
+                          <w:lang w:val="en-US"/>
+                        </w:rPr>
+                        <w:t>.</w:t>
+                      </w:r>
+                    </w:p>
+                    <w:p>
+                      <w:pPr>
+                        <w:rPr>
+                          <w:rFonts w:ascii="Calibri" w:hAnsi="Calibri" w:cs="Calibri"/>
+                          <w:sz w:val="22"/>
+                          <w:szCs w:val="22"/>
+                          <w:lang w:val="en-US"/>
+                        </w:rPr>
+                      </w:pPr>
+                      <w:r>
+                        <w:rPr>
+                          <w:rFonts w:ascii="Calibri" w:hAnsi="Calibri" w:cs="Calibri"/>
+                          <w:sz w:val="22"/>
+                          <w:szCs w:val="22"/>
+                          <w:lang w:val="en-US"/>
+                        </w:rPr>
+                        <w:tab/>
+                        <w:t>-</w:t>
+                      </w:r>
+                      <w:r>
+                        <w:rPr>
+                          <w:rFonts w:ascii="Calibri" w:hAnsi="Calibri" w:cs="Calibri"/>
+                          <w:sz w:val="22"/>
+                          <w:szCs w:val="22"/>
+                          <w:lang w:val="en-US"/>
+                        </w:rPr>
+                        <w:t>Identify the sandbox-infrastructure and tools</w:t>
+                      </w:r>
+                      <w:r>
+                        <w:rPr>
+                          <w:rFonts w:ascii="Calibri" w:hAnsi="Calibri" w:cs="Calibri"/>
+                          <w:sz w:val="22"/>
+                          <w:szCs w:val="22"/>
+                          <w:lang w:val="en-US"/>
+                        </w:rPr>
+                        <w:t>.</w:t>
+                      </w:r>
+                    </w:p>
+                    <w:p>
+                      <w:pPr>
+                        <w:rPr>
+                          <w:rFonts w:ascii="Calibri" w:hAnsi="Calibri" w:cs="Calibri"/>
+                          <w:sz w:val="22"/>
+                          <w:szCs w:val="22"/>
+                          <w:lang w:val="en-US"/>
+                        </w:rPr>
+                      </w:pPr>
+                      <w:r>
+                        <w:rPr>
+                          <w:rFonts w:ascii="Calibri" w:hAnsi="Calibri" w:cs="Calibri"/>
+                          <w:sz w:val="22"/>
+                          <w:szCs w:val="22"/>
+                          <w:lang w:val="en-US"/>
+                        </w:rPr>
+                        <w:tab/>
+                        <w:t>-</w:t>
+                      </w:r>
+                      <w:r>
+                        <w:rPr>
+                          <w:rFonts w:ascii="Calibri" w:hAnsi="Calibri" w:cs="Calibri"/>
+                          <w:sz w:val="22"/>
+                          <w:szCs w:val="22"/>
+                          <w:lang w:val="en-US"/>
+                        </w:rPr>
+                        <w:t>Make a traceability between tests and their conditions</w:t>
+                      </w:r>
+                      <w:r>
+                        <w:rPr>
+                          <w:rFonts w:ascii="Calibri" w:hAnsi="Calibri" w:cs="Calibri"/>
+                          <w:sz w:val="22"/>
+                          <w:szCs w:val="22"/>
+                          <w:lang w:val="en-US"/>
+                        </w:rPr>
+                        <w:t>.</w:t>
+                      </w:r>
+                    </w:p>
+                    <w:p>
+                      <w:pPr>
+                        <w:rPr>
+                          <w:rFonts w:ascii="Calibri" w:hAnsi="Calibri" w:cs="Calibri"/>
+                          <w:sz w:val="22"/>
+                          <w:szCs w:val="22"/>
+                          <w:lang w:val="en-US"/>
+                        </w:rPr>
+                      </w:pPr>
+                      <w:r>
+                        <w:rPr>
+                          <w:rFonts w:ascii="Calibri" w:hAnsi="Calibri" w:cs="Calibri"/>
+                          <w:sz w:val="22"/>
+                          <w:szCs w:val="22"/>
+                          <w:lang w:val="en-US"/>
+                        </w:rPr>
+                        <w:t>-Test implementation</w:t>
+                      </w:r>
+                      <w:r>
+                        <w:rPr>
+                          <w:rFonts w:ascii="Calibri" w:hAnsi="Calibri" w:cs="Calibri"/>
+                          <w:sz w:val="22"/>
+                          <w:szCs w:val="22"/>
+                          <w:lang w:val="en-US"/>
+                        </w:rPr>
+                        <w:t>:</w:t>
+                      </w:r>
+                    </w:p>
+                    <w:p>
+                      <w:pPr>
+                        <w:rPr>
+                          <w:rFonts w:ascii="Calibri" w:hAnsi="Calibri" w:cs="Calibri"/>
+                          <w:sz w:val="22"/>
+                          <w:szCs w:val="22"/>
+                          <w:lang w:val="en-US"/>
+                        </w:rPr>
+                      </w:pPr>
+                      <w:r>
+                        <w:rPr>
+                          <w:rFonts w:ascii="Calibri" w:hAnsi="Calibri" w:cs="Calibri"/>
+                          <w:sz w:val="22"/>
+                          <w:szCs w:val="22"/>
+                          <w:lang w:val="en-US"/>
+                        </w:rPr>
+                        <w:tab/>
+                        <w:t>-Make sure everything is preparing for the execution.</w:t>
+                      </w:r>
+                    </w:p>
+                    <w:p>
+                      <w:pPr>
+                        <w:rPr>
+                          <w:rFonts w:ascii="Calibri" w:hAnsi="Calibri" w:cs="Calibri"/>
+                          <w:sz w:val="22"/>
+                          <w:szCs w:val="22"/>
+                          <w:lang w:val="en-US"/>
+                        </w:rPr>
+                      </w:pPr>
+                      <w:r>
+                        <w:rPr>
+                          <w:rFonts w:ascii="Calibri" w:hAnsi="Calibri" w:cs="Calibri"/>
+                          <w:sz w:val="22"/>
+                          <w:szCs w:val="22"/>
+                          <w:lang w:val="en-US"/>
+                        </w:rPr>
                         <w:t>-Test execution</w:t>
                       </w:r>
                       <w:r>
@@ -4976,17 +4937,18 @@
                           <w:szCs w:val="22"/>
                           <w:lang w:val="en-US"/>
                         </w:rPr>
-                        <w:t>, d</w:t>
-                      </w:r>
-                      <w:r>
+                        <w:t>:</w:t>
+                      </w:r>
+                    </w:p>
+                    <w:p>
+                      <w:pPr>
                         <w:rPr>
                           <w:rFonts w:ascii="Calibri" w:hAnsi="Calibri" w:cs="Calibri"/>
                           <w:sz w:val="22"/>
                           <w:szCs w:val="22"/>
                           <w:lang w:val="en-US"/>
                         </w:rPr>
-                        <w:t>uring this stage, the test suites are run according to the test execution schedule</w:t>
-                      </w:r>
+                      </w:pPr>
                       <w:r>
                         <w:rPr>
                           <w:rFonts w:ascii="Calibri" w:hAnsi="Calibri" w:cs="Calibri"/>
@@ -4994,7 +4956,37 @@
                           <w:szCs w:val="22"/>
                           <w:lang w:val="en-US"/>
                         </w:rPr>
-                        <w:t>.</w:t>
+                        <w:tab/>
+                        <w:t>-Run scrips.</w:t>
+                      </w:r>
+                    </w:p>
+                    <w:p>
+                      <w:pPr>
+                        <w:rPr>
+                          <w:rFonts w:ascii="Calibri" w:hAnsi="Calibri" w:cs="Calibri"/>
+                          <w:sz w:val="22"/>
+                          <w:szCs w:val="22"/>
+                          <w:lang w:val="en-US"/>
+                        </w:rPr>
+                      </w:pPr>
+                      <w:r>
+                        <w:rPr>
+                          <w:rFonts w:ascii="Calibri" w:hAnsi="Calibri" w:cs="Calibri"/>
+                          <w:sz w:val="22"/>
+                          <w:szCs w:val="22"/>
+                          <w:lang w:val="en-US"/>
+                        </w:rPr>
+                        <w:tab/>
+                        <w:t>-Black and</w:t>
+                      </w:r>
+                      <w:r>
+                        <w:rPr>
+                          <w:rFonts w:ascii="Calibri" w:hAnsi="Calibri" w:cs="Calibri"/>
+                          <w:sz w:val="22"/>
+                          <w:szCs w:val="22"/>
+                          <w:lang w:val="en-US"/>
+                        </w:rPr>
+                        <w:t xml:space="preserve"> white box tests.</w:t>
                       </w:r>
                     </w:p>
                     <w:p>
@@ -5199,7 +5191,7 @@
                         </a:ln>
                         <a:extLst>
                           <a:ext uri="{909E8E84-426E-40dd-AFC4-6F175D3DCCD1}">
-                            <a14:hiddenFill xmlns="" xmlns:mo="http://schemas.microsoft.com/office/mac/office/2008/main" xmlns:mv="urn:schemas-microsoft-com:mac:vml" xmlns:o="urn:schemas-microsoft-com:office:office" xmlns:v="urn:schemas-microsoft-com:vml" xmlns:w10="urn:schemas-microsoft-com:office:word" xmlns:w="http://schemas.openxmlformats.org/wordprocessingml/2006/main" xmlns:a14="http://schemas.microsoft.com/office/drawing/2010/main">
+                            <a14:hiddenFill xmlns:a14="http://schemas.microsoft.com/office/drawing/2010/main" xmlns:w="http://schemas.openxmlformats.org/wordprocessingml/2006/main" xmlns:w10="urn:schemas-microsoft-com:office:word" xmlns:v="urn:schemas-microsoft-com:vml" xmlns:o="urn:schemas-microsoft-com:office:office" xmlns:mv="urn:schemas-microsoft-com:mac:vml" xmlns:mo="http://schemas.microsoft.com/office/mac/office/2008/main" xmlns="">
                               <a:noFill/>
                             </a14:hiddenFill>
                           </a:ext>
@@ -5272,7 +5264,7 @@
                     <a:noFill/>
                     <a:extLst>
                       <a:ext uri="{909E8E84-426E-40dd-AFC4-6F175D3DCCD1}">
-                        <a14:hiddenFill xmlns="" xmlns:mo="http://schemas.microsoft.com/office/mac/office/2008/main" xmlns:mv="urn:schemas-microsoft-com:mac:vml" xmlns:o="urn:schemas-microsoft-com:office:office" xmlns:v="urn:schemas-microsoft-com:vml" xmlns:w10="urn:schemas-microsoft-com:office:word" xmlns:w="http://schemas.openxmlformats.org/wordprocessingml/2006/main" xmlns:a14="http://schemas.microsoft.com/office/drawing/2010/main">
+                        <a14:hiddenFill xmlns:a14="http://schemas.microsoft.com/office/drawing/2010/main" xmlns:w="http://schemas.openxmlformats.org/wordprocessingml/2006/main" xmlns:w10="urn:schemas-microsoft-com:office:word" xmlns:v="urn:schemas-microsoft-com:vml" xmlns:o="urn:schemas-microsoft-com:office:office" xmlns:mv="urn:schemas-microsoft-com:mac:vml" xmlns:mo="http://schemas.microsoft.com/office/mac/office/2008/main" xmlns="">
                           <a:solidFill>
                             <a:srgbClr val="FFFFFF"/>
                           </a:solidFill>
@@ -5328,14 +5320,14 @@
                         </a:ln>
                         <a:extLst>
                           <a:ext uri="{909E8E84-426E-40dd-AFC4-6F175D3DCCD1}">
-                            <a14:hiddenFill xmlns="" xmlns:mo="http://schemas.microsoft.com/office/mac/office/2008/main" xmlns:mv="urn:schemas-microsoft-com:mac:vml" xmlns:o="urn:schemas-microsoft-com:office:office" xmlns:v="urn:schemas-microsoft-com:vml" xmlns:w10="urn:schemas-microsoft-com:office:word" xmlns:w="http://schemas.openxmlformats.org/wordprocessingml/2006/main" xmlns:a14="http://schemas.microsoft.com/office/drawing/2010/main">
+                            <a14:hiddenFill xmlns:a14="http://schemas.microsoft.com/office/drawing/2010/main" xmlns:w="http://schemas.openxmlformats.org/wordprocessingml/2006/main" xmlns:w10="urn:schemas-microsoft-com:office:word" xmlns:v="urn:schemas-microsoft-com:vml" xmlns:o="urn:schemas-microsoft-com:office:office" xmlns:mv="urn:schemas-microsoft-com:mac:vml" xmlns:mo="http://schemas.microsoft.com/office/mac/office/2008/main" xmlns="">
                               <a:solidFill>
                                 <a:srgbClr val="FFFFFF"/>
                               </a:solidFill>
                             </a14:hiddenFill>
                           </a:ext>
                           <a:ext uri="{91240B29-F687-4f45-9708-019B960494DF}">
-                            <a14:hiddenLine xmlns="" xmlns:mo="http://schemas.microsoft.com/office/mac/office/2008/main" xmlns:mv="urn:schemas-microsoft-com:mac:vml" xmlns:o="urn:schemas-microsoft-com:office:office" xmlns:v="urn:schemas-microsoft-com:vml" xmlns:w10="urn:schemas-microsoft-com:office:word" xmlns:w="http://schemas.openxmlformats.org/wordprocessingml/2006/main" xmlns:a14="http://schemas.microsoft.com/office/drawing/2010/main" w="9525">
+                            <a14:hiddenLine xmlns:a14="http://schemas.microsoft.com/office/drawing/2010/main" xmlns:w="http://schemas.openxmlformats.org/wordprocessingml/2006/main" xmlns:w10="urn:schemas-microsoft-com:office:word" xmlns:v="urn:schemas-microsoft-com:vml" xmlns:o="urn:schemas-microsoft-com:office:office" xmlns:mv="urn:schemas-microsoft-com:mac:vml" xmlns:mo="http://schemas.microsoft.com/office/mac/office/2008/main" xmlns="" w="9525">
                               <a:solidFill>
                                 <a:srgbClr val="000000"/>
                               </a:solidFill>
@@ -5517,14 +5509,14 @@
                         </a:ln>
                         <a:extLst>
                           <a:ext uri="{909E8E84-426E-40dd-AFC4-6F175D3DCCD1}">
-                            <a14:hiddenFill xmlns="" xmlns:mo="http://schemas.microsoft.com/office/mac/office/2008/main" xmlns:mv="urn:schemas-microsoft-com:mac:vml" xmlns:o="urn:schemas-microsoft-com:office:office" xmlns:v="urn:schemas-microsoft-com:vml" xmlns:w10="urn:schemas-microsoft-com:office:word" xmlns:w="http://schemas.openxmlformats.org/wordprocessingml/2006/main" xmlns:a14="http://schemas.microsoft.com/office/drawing/2010/main">
+                            <a14:hiddenFill xmlns:a14="http://schemas.microsoft.com/office/drawing/2010/main" xmlns:w="http://schemas.openxmlformats.org/wordprocessingml/2006/main" xmlns:w10="urn:schemas-microsoft-com:office:word" xmlns:v="urn:schemas-microsoft-com:vml" xmlns:o="urn:schemas-microsoft-com:office:office" xmlns:mv="urn:schemas-microsoft-com:mac:vml" xmlns:mo="http://schemas.microsoft.com/office/mac/office/2008/main" xmlns="">
                               <a:solidFill>
                                 <a:srgbClr val="FFFFFF"/>
                               </a:solidFill>
                             </a14:hiddenFill>
                           </a:ext>
                           <a:ext uri="{91240B29-F687-4f45-9708-019B960494DF}">
-                            <a14:hiddenLine xmlns="" xmlns:mo="http://schemas.microsoft.com/office/mac/office/2008/main" xmlns:mv="urn:schemas-microsoft-com:mac:vml" xmlns:o="urn:schemas-microsoft-com:office:office" xmlns:v="urn:schemas-microsoft-com:vml" xmlns:w10="urn:schemas-microsoft-com:office:word" xmlns:w="http://schemas.openxmlformats.org/wordprocessingml/2006/main" xmlns:a14="http://schemas.microsoft.com/office/drawing/2010/main" w="9525">
+                            <a14:hiddenLine xmlns:a14="http://schemas.microsoft.com/office/drawing/2010/main" xmlns:w="http://schemas.openxmlformats.org/wordprocessingml/2006/main" xmlns:w10="urn:schemas-microsoft-com:office:word" xmlns:v="urn:schemas-microsoft-com:vml" xmlns:o="urn:schemas-microsoft-com:office:office" xmlns:mv="urn:schemas-microsoft-com:mac:vml" xmlns:mo="http://schemas.microsoft.com/office/mac/office/2008/main" xmlns="" w="9525">
                               <a:solidFill>
                                 <a:srgbClr val="000000"/>
                               </a:solidFill>
@@ -5794,7 +5786,7 @@
                         </a:ln>
                         <a:extLst>
                           <a:ext uri="{909E8E84-426E-40dd-AFC4-6F175D3DCCD1}">
-                            <a14:hiddenFill xmlns="" xmlns:mo="http://schemas.microsoft.com/office/mac/office/2008/main" xmlns:mv="urn:schemas-microsoft-com:mac:vml" xmlns:o="urn:schemas-microsoft-com:office:office" xmlns:v="urn:schemas-microsoft-com:vml" xmlns:w10="urn:schemas-microsoft-com:office:word" xmlns:w="http://schemas.openxmlformats.org/wordprocessingml/2006/main" xmlns:a14="http://schemas.microsoft.com/office/drawing/2010/main">
+                            <a14:hiddenFill xmlns:a14="http://schemas.microsoft.com/office/drawing/2010/main" xmlns:w="http://schemas.openxmlformats.org/wordprocessingml/2006/main" xmlns:w10="urn:schemas-microsoft-com:office:word" xmlns:v="urn:schemas-microsoft-com:vml" xmlns:o="urn:schemas-microsoft-com:office:office" xmlns:mv="urn:schemas-microsoft-com:mac:vml" xmlns:mo="http://schemas.microsoft.com/office/mac/office/2008/main" xmlns="">
                               <a:noFill/>
                             </a14:hiddenFill>
                           </a:ext>
@@ -5937,7 +5929,7 @@
                     <a:noFill/>
                     <a:extLst>
                       <a:ext uri="{909E8E84-426E-40dd-AFC4-6F175D3DCCD1}">
-                        <a14:hiddenFill xmlns="" xmlns:mo="http://schemas.microsoft.com/office/mac/office/2008/main" xmlns:mv="urn:schemas-microsoft-com:mac:vml" xmlns:o="urn:schemas-microsoft-com:office:office" xmlns:v="urn:schemas-microsoft-com:vml" xmlns:w10="urn:schemas-microsoft-com:office:word" xmlns:w="http://schemas.openxmlformats.org/wordprocessingml/2006/main" xmlns:a14="http://schemas.microsoft.com/office/drawing/2010/main">
+                        <a14:hiddenFill xmlns:a14="http://schemas.microsoft.com/office/drawing/2010/main" xmlns:w="http://schemas.openxmlformats.org/wordprocessingml/2006/main" xmlns:w10="urn:schemas-microsoft-com:office:word" xmlns:v="urn:schemas-microsoft-com:vml" xmlns:o="urn:schemas-microsoft-com:office:office" xmlns:mv="urn:schemas-microsoft-com:mac:vml" xmlns:mo="http://schemas.microsoft.com/office/mac/office/2008/main" xmlns="">
                           <a:solidFill>
                             <a:srgbClr val="FFFFFF"/>
                           </a:solidFill>
@@ -5993,14 +5985,14 @@
                         </a:ln>
                         <a:extLst>
                           <a:ext uri="{909E8E84-426E-40dd-AFC4-6F175D3DCCD1}">
-                            <a14:hiddenFill xmlns="" xmlns:mo="http://schemas.microsoft.com/office/mac/office/2008/main" xmlns:mv="urn:schemas-microsoft-com:mac:vml" xmlns:o="urn:schemas-microsoft-com:office:office" xmlns:v="urn:schemas-microsoft-com:vml" xmlns:w10="urn:schemas-microsoft-com:office:word" xmlns:w="http://schemas.openxmlformats.org/wordprocessingml/2006/main" xmlns:a14="http://schemas.microsoft.com/office/drawing/2010/main">
+                            <a14:hiddenFill xmlns:a14="http://schemas.microsoft.com/office/drawing/2010/main" xmlns:w="http://schemas.openxmlformats.org/wordprocessingml/2006/main" xmlns:w10="urn:schemas-microsoft-com:office:word" xmlns:v="urn:schemas-microsoft-com:vml" xmlns:o="urn:schemas-microsoft-com:office:office" xmlns:mv="urn:schemas-microsoft-com:mac:vml" xmlns:mo="http://schemas.microsoft.com/office/mac/office/2008/main" xmlns="">
                               <a:solidFill>
                                 <a:srgbClr val="FFFFFF"/>
                               </a:solidFill>
                             </a14:hiddenFill>
                           </a:ext>
                           <a:ext uri="{91240B29-F687-4f45-9708-019B960494DF}">
-                            <a14:hiddenLine xmlns="" xmlns:mo="http://schemas.microsoft.com/office/mac/office/2008/main" xmlns:mv="urn:schemas-microsoft-com:mac:vml" xmlns:o="urn:schemas-microsoft-com:office:office" xmlns:v="urn:schemas-microsoft-com:vml" xmlns:w10="urn:schemas-microsoft-com:office:word" xmlns:w="http://schemas.openxmlformats.org/wordprocessingml/2006/main" xmlns:a14="http://schemas.microsoft.com/office/drawing/2010/main" w="9525">
+                            <a14:hiddenLine xmlns:a14="http://schemas.microsoft.com/office/drawing/2010/main" xmlns:w="http://schemas.openxmlformats.org/wordprocessingml/2006/main" xmlns:w10="urn:schemas-microsoft-com:office:word" xmlns:v="urn:schemas-microsoft-com:vml" xmlns:o="urn:schemas-microsoft-com:office:office" xmlns:mv="urn:schemas-microsoft-com:mac:vml" xmlns:mo="http://schemas.microsoft.com/office/mac/office/2008/main" xmlns="" w="9525">
                               <a:solidFill>
                                 <a:srgbClr val="000000"/>
                               </a:solidFill>
@@ -6114,14 +6106,14 @@
                         </a:ln>
                         <a:extLst>
                           <a:ext uri="{909E8E84-426E-40dd-AFC4-6F175D3DCCD1}">
-                            <a14:hiddenFill xmlns="" xmlns:mo="http://schemas.microsoft.com/office/mac/office/2008/main" xmlns:mv="urn:schemas-microsoft-com:mac:vml" xmlns:o="urn:schemas-microsoft-com:office:office" xmlns:v="urn:schemas-microsoft-com:vml" xmlns:w10="urn:schemas-microsoft-com:office:word" xmlns:w="http://schemas.openxmlformats.org/wordprocessingml/2006/main" xmlns:a14="http://schemas.microsoft.com/office/drawing/2010/main">
+                            <a14:hiddenFill xmlns:a14="http://schemas.microsoft.com/office/drawing/2010/main" xmlns:w="http://schemas.openxmlformats.org/wordprocessingml/2006/main" xmlns:w10="urn:schemas-microsoft-com:office:word" xmlns:v="urn:schemas-microsoft-com:vml" xmlns:o="urn:schemas-microsoft-com:office:office" xmlns:mv="urn:schemas-microsoft-com:mac:vml" xmlns:mo="http://schemas.microsoft.com/office/mac/office/2008/main" xmlns="">
                               <a:solidFill>
                                 <a:srgbClr val="FFFFFF"/>
                               </a:solidFill>
                             </a14:hiddenFill>
                           </a:ext>
                           <a:ext uri="{91240B29-F687-4f45-9708-019B960494DF}">
-                            <a14:hiddenLine xmlns="" xmlns:mo="http://schemas.microsoft.com/office/mac/office/2008/main" xmlns:mv="urn:schemas-microsoft-com:mac:vml" xmlns:o="urn:schemas-microsoft-com:office:office" xmlns:v="urn:schemas-microsoft-com:vml" xmlns:w10="urn:schemas-microsoft-com:office:word" xmlns:w="http://schemas.openxmlformats.org/wordprocessingml/2006/main" xmlns:a14="http://schemas.microsoft.com/office/drawing/2010/main" w="9525">
+                            <a14:hiddenLine xmlns:a14="http://schemas.microsoft.com/office/drawing/2010/main" xmlns:w="http://schemas.openxmlformats.org/wordprocessingml/2006/main" xmlns:w10="urn:schemas-microsoft-com:office:word" xmlns:v="urn:schemas-microsoft-com:vml" xmlns:o="urn:schemas-microsoft-com:office:office" xmlns:mv="urn:schemas-microsoft-com:mac:vml" xmlns:mo="http://schemas.microsoft.com/office/mac/office/2008/main" xmlns="" w="9525">
                               <a:solidFill>
                                 <a:srgbClr val="000000"/>
                               </a:solidFill>
@@ -6351,14 +6343,14 @@
                         </a:ln>
                         <a:extLst>
                           <a:ext uri="{909E8E84-426E-40dd-AFC4-6F175D3DCCD1}">
-                            <a14:hiddenFill xmlns="" xmlns:mo="http://schemas.microsoft.com/office/mac/office/2008/main" xmlns:mv="urn:schemas-microsoft-com:mac:vml" xmlns:o="urn:schemas-microsoft-com:office:office" xmlns:v="urn:schemas-microsoft-com:vml" xmlns:w10="urn:schemas-microsoft-com:office:word" xmlns:w="http://schemas.openxmlformats.org/wordprocessingml/2006/main" xmlns:a14="http://schemas.microsoft.com/office/drawing/2010/main">
+                            <a14:hiddenFill xmlns:a14="http://schemas.microsoft.com/office/drawing/2010/main" xmlns:w="http://schemas.openxmlformats.org/wordprocessingml/2006/main" xmlns:w10="urn:schemas-microsoft-com:office:word" xmlns:v="urn:schemas-microsoft-com:vml" xmlns:o="urn:schemas-microsoft-com:office:office" xmlns:mv="urn:schemas-microsoft-com:mac:vml" xmlns:mo="http://schemas.microsoft.com/office/mac/office/2008/main" xmlns="">
                               <a:solidFill>
                                 <a:srgbClr val="FFFFFF"/>
                               </a:solidFill>
                             </a14:hiddenFill>
                           </a:ext>
                           <a:ext uri="{91240B29-F687-4f45-9708-019B960494DF}">
-                            <a14:hiddenLine xmlns="" xmlns:mo="http://schemas.microsoft.com/office/mac/office/2008/main" xmlns:mv="urn:schemas-microsoft-com:mac:vml" xmlns:o="urn:schemas-microsoft-com:office:office" xmlns:v="urn:schemas-microsoft-com:vml" xmlns:w10="urn:schemas-microsoft-com:office:word" xmlns:w="http://schemas.openxmlformats.org/wordprocessingml/2006/main" xmlns:a14="http://schemas.microsoft.com/office/drawing/2010/main" w="9525">
+                            <a14:hiddenLine xmlns:a14="http://schemas.microsoft.com/office/drawing/2010/main" xmlns:w="http://schemas.openxmlformats.org/wordprocessingml/2006/main" xmlns:w10="urn:schemas-microsoft-com:office:word" xmlns:v="urn:schemas-microsoft-com:vml" xmlns:o="urn:schemas-microsoft-com:office:office" xmlns:mv="urn:schemas-microsoft-com:mac:vml" xmlns:mo="http://schemas.microsoft.com/office/mac/office/2008/main" xmlns="" w="9525">
                               <a:solidFill>
                                 <a:srgbClr val="000000"/>
                               </a:solidFill>
@@ -6619,14 +6611,14 @@
                         </a:ln>
                         <a:extLst>
                           <a:ext uri="{909E8E84-426E-40dd-AFC4-6F175D3DCCD1}">
-                            <a14:hiddenFill xmlns="" xmlns:mo="http://schemas.microsoft.com/office/mac/office/2008/main" xmlns:mv="urn:schemas-microsoft-com:mac:vml" xmlns:o="urn:schemas-microsoft-com:office:office" xmlns:v="urn:schemas-microsoft-com:vml" xmlns:w10="urn:schemas-microsoft-com:office:word" xmlns:w="http://schemas.openxmlformats.org/wordprocessingml/2006/main" xmlns:a14="http://schemas.microsoft.com/office/drawing/2010/main">
+                            <a14:hiddenFill xmlns:a14="http://schemas.microsoft.com/office/drawing/2010/main" xmlns:w="http://schemas.openxmlformats.org/wordprocessingml/2006/main" xmlns:w10="urn:schemas-microsoft-com:office:word" xmlns:v="urn:schemas-microsoft-com:vml" xmlns:o="urn:schemas-microsoft-com:office:office" xmlns:mv="urn:schemas-microsoft-com:mac:vml" xmlns:mo="http://schemas.microsoft.com/office/mac/office/2008/main" xmlns="">
                               <a:solidFill>
                                 <a:srgbClr val="FFFFFF"/>
                               </a:solidFill>
                             </a14:hiddenFill>
                           </a:ext>
                           <a:ext uri="{91240B29-F687-4f45-9708-019B960494DF}">
-                            <a14:hiddenLine xmlns="" xmlns:mo="http://schemas.microsoft.com/office/mac/office/2008/main" xmlns:mv="urn:schemas-microsoft-com:mac:vml" xmlns:o="urn:schemas-microsoft-com:office:office" xmlns:v="urn:schemas-microsoft-com:vml" xmlns:w10="urn:schemas-microsoft-com:office:word" xmlns:w="http://schemas.openxmlformats.org/wordprocessingml/2006/main" xmlns:a14="http://schemas.microsoft.com/office/drawing/2010/main" w="9525">
+                            <a14:hiddenLine xmlns:a14="http://schemas.microsoft.com/office/drawing/2010/main" xmlns:w="http://schemas.openxmlformats.org/wordprocessingml/2006/main" xmlns:w10="urn:schemas-microsoft-com:office:word" xmlns:v="urn:schemas-microsoft-com:vml" xmlns:o="urn:schemas-microsoft-com:office:office" xmlns:mv="urn:schemas-microsoft-com:mac:vml" xmlns:mo="http://schemas.microsoft.com/office/mac/office/2008/main" xmlns="" w="9525">
                               <a:solidFill>
                                 <a:srgbClr val="000000"/>
                               </a:solidFill>
@@ -6990,14 +6982,14 @@
                         </a:ln>
                         <a:extLst>
                           <a:ext uri="{909E8E84-426E-40dd-AFC4-6F175D3DCCD1}">
-                            <a14:hiddenFill xmlns="" xmlns:mo="http://schemas.microsoft.com/office/mac/office/2008/main" xmlns:mv="urn:schemas-microsoft-com:mac:vml" xmlns:o="urn:schemas-microsoft-com:office:office" xmlns:v="urn:schemas-microsoft-com:vml" xmlns:w10="urn:schemas-microsoft-com:office:word" xmlns:w="http://schemas.openxmlformats.org/wordprocessingml/2006/main" xmlns:a14="http://schemas.microsoft.com/office/drawing/2010/main">
+                            <a14:hiddenFill xmlns:a14="http://schemas.microsoft.com/office/drawing/2010/main" xmlns:w="http://schemas.openxmlformats.org/wordprocessingml/2006/main" xmlns:w10="urn:schemas-microsoft-com:office:word" xmlns:v="urn:schemas-microsoft-com:vml" xmlns:o="urn:schemas-microsoft-com:office:office" xmlns:mv="urn:schemas-microsoft-com:mac:vml" xmlns:mo="http://schemas.microsoft.com/office/mac/office/2008/main" xmlns="">
                               <a:solidFill>
                                 <a:srgbClr val="FFFFFF"/>
                               </a:solidFill>
                             </a14:hiddenFill>
                           </a:ext>
                           <a:ext uri="{91240B29-F687-4f45-9708-019B960494DF}">
-                            <a14:hiddenLine xmlns="" xmlns:mo="http://schemas.microsoft.com/office/mac/office/2008/main" xmlns:mv="urn:schemas-microsoft-com:mac:vml" xmlns:o="urn:schemas-microsoft-com:office:office" xmlns:v="urn:schemas-microsoft-com:vml" xmlns:w10="urn:schemas-microsoft-com:office:word" xmlns:w="http://schemas.openxmlformats.org/wordprocessingml/2006/main" xmlns:a14="http://schemas.microsoft.com/office/drawing/2010/main" w="9525">
+                            <a14:hiddenLine xmlns:a14="http://schemas.microsoft.com/office/drawing/2010/main" xmlns:w="http://schemas.openxmlformats.org/wordprocessingml/2006/main" xmlns:w10="urn:schemas-microsoft-com:office:word" xmlns:v="urn:schemas-microsoft-com:vml" xmlns:o="urn:schemas-microsoft-com:office:office" xmlns:mv="urn:schemas-microsoft-com:mac:vml" xmlns:mo="http://schemas.microsoft.com/office/mac/office/2008/main" xmlns="" w="9525">
                               <a:solidFill>
                                 <a:srgbClr val="000000"/>
                               </a:solidFill>
@@ -7119,14 +7111,14 @@
                         </a:ln>
                         <a:extLst>
                           <a:ext uri="{909E8E84-426E-40dd-AFC4-6F175D3DCCD1}">
-                            <a14:hiddenFill xmlns="" xmlns:mo="http://schemas.microsoft.com/office/mac/office/2008/main" xmlns:mv="urn:schemas-microsoft-com:mac:vml" xmlns:o="urn:schemas-microsoft-com:office:office" xmlns:v="urn:schemas-microsoft-com:vml" xmlns:w10="urn:schemas-microsoft-com:office:word" xmlns:w="http://schemas.openxmlformats.org/wordprocessingml/2006/main" xmlns:a14="http://schemas.microsoft.com/office/drawing/2010/main">
+                            <a14:hiddenFill xmlns:a14="http://schemas.microsoft.com/office/drawing/2010/main" xmlns:w="http://schemas.openxmlformats.org/wordprocessingml/2006/main" xmlns:w10="urn:schemas-microsoft-com:office:word" xmlns:v="urn:schemas-microsoft-com:vml" xmlns:o="urn:schemas-microsoft-com:office:office" xmlns:mv="urn:schemas-microsoft-com:mac:vml" xmlns:mo="http://schemas.microsoft.com/office/mac/office/2008/main" xmlns="">
                               <a:solidFill>
                                 <a:srgbClr val="FFFFFF"/>
                               </a:solidFill>
                             </a14:hiddenFill>
                           </a:ext>
                           <a:ext uri="{91240B29-F687-4f45-9708-019B960494DF}">
-                            <a14:hiddenLine xmlns="" xmlns:mo="http://schemas.microsoft.com/office/mac/office/2008/main" xmlns:mv="urn:schemas-microsoft-com:mac:vml" xmlns:o="urn:schemas-microsoft-com:office:office" xmlns:v="urn:schemas-microsoft-com:vml" xmlns:w10="urn:schemas-microsoft-com:office:word" xmlns:w="http://schemas.openxmlformats.org/wordprocessingml/2006/main" xmlns:a14="http://schemas.microsoft.com/office/drawing/2010/main" w="9525">
+                            <a14:hiddenLine xmlns:a14="http://schemas.microsoft.com/office/drawing/2010/main" xmlns:w="http://schemas.openxmlformats.org/wordprocessingml/2006/main" xmlns:w10="urn:schemas-microsoft-com:office:word" xmlns:v="urn:schemas-microsoft-com:vml" xmlns:o="urn:schemas-microsoft-com:office:office" xmlns:mv="urn:schemas-microsoft-com:mac:vml" xmlns:mo="http://schemas.microsoft.com/office/mac/office/2008/main" xmlns="" w="9525">
                               <a:solidFill>
                                 <a:srgbClr val="000000"/>
                               </a:solidFill>
@@ -7321,14 +7313,14 @@
                         </a:ln>
                         <a:extLst>
                           <a:ext uri="{909E8E84-426E-40dd-AFC4-6F175D3DCCD1}">
-                            <a14:hiddenFill xmlns="" xmlns:mo="http://schemas.microsoft.com/office/mac/office/2008/main" xmlns:mv="urn:schemas-microsoft-com:mac:vml" xmlns:o="urn:schemas-microsoft-com:office:office" xmlns:v="urn:schemas-microsoft-com:vml" xmlns:w10="urn:schemas-microsoft-com:office:word" xmlns:w="http://schemas.openxmlformats.org/wordprocessingml/2006/main" xmlns:a14="http://schemas.microsoft.com/office/drawing/2010/main">
+                            <a14:hiddenFill xmlns:a14="http://schemas.microsoft.com/office/drawing/2010/main" xmlns:w="http://schemas.openxmlformats.org/wordprocessingml/2006/main" xmlns:w10="urn:schemas-microsoft-com:office:word" xmlns:v="urn:schemas-microsoft-com:vml" xmlns:o="urn:schemas-microsoft-com:office:office" xmlns:mv="urn:schemas-microsoft-com:mac:vml" xmlns:mo="http://schemas.microsoft.com/office/mac/office/2008/main" xmlns="">
                               <a:solidFill>
                                 <a:srgbClr val="FFFFFF"/>
                               </a:solidFill>
                             </a14:hiddenFill>
                           </a:ext>
                           <a:ext uri="{91240B29-F687-4f45-9708-019B960494DF}">
-                            <a14:hiddenLine xmlns="" xmlns:mo="http://schemas.microsoft.com/office/mac/office/2008/main" xmlns:mv="urn:schemas-microsoft-com:mac:vml" xmlns:o="urn:schemas-microsoft-com:office:office" xmlns:v="urn:schemas-microsoft-com:vml" xmlns:w10="urn:schemas-microsoft-com:office:word" xmlns:w="http://schemas.openxmlformats.org/wordprocessingml/2006/main" xmlns:a14="http://schemas.microsoft.com/office/drawing/2010/main" w="9525">
+                            <a14:hiddenLine xmlns:a14="http://schemas.microsoft.com/office/drawing/2010/main" xmlns:w="http://schemas.openxmlformats.org/wordprocessingml/2006/main" xmlns:w10="urn:schemas-microsoft-com:office:word" xmlns:v="urn:schemas-microsoft-com:vml" xmlns:o="urn:schemas-microsoft-com:office:office" xmlns:mv="urn:schemas-microsoft-com:mac:vml" xmlns:mo="http://schemas.microsoft.com/office/mac/office/2008/main" xmlns="" w="9525">
                               <a:solidFill>
                                 <a:srgbClr val="000000"/>
                               </a:solidFill>
@@ -7635,29 +7627,12 @@
         <w:br w:type="page"/>
       </w:r>
     </w:p>
-    <w:p/>
-    <w:p/>
-    <w:p/>
-    <w:p/>
-    <w:p/>
-    <w:p/>
-    <w:p/>
-    <w:p/>
-    <w:p/>
-    <w:p/>
-    <w:p/>
-    <w:p/>
-    <w:p/>
-    <w:p/>
-    <w:p/>
-    <w:p/>
-    <w:p/>
-    <w:p/>
     <w:p>
       <w:r>
         <w:rPr>
           <w:noProof/>
         </w:rPr>
+        <w:lastRenderedPageBreak/>
         <mc:AlternateContent>
           <mc:Choice Requires="wps">
             <w:drawing>
@@ -7696,14 +7671,14 @@
                         </a:ln>
                         <a:extLst>
                           <a:ext uri="{909E8E84-426E-40dd-AFC4-6F175D3DCCD1}">
-                            <a14:hiddenFill xmlns="" xmlns:mo="http://schemas.microsoft.com/office/mac/office/2008/main" xmlns:mv="urn:schemas-microsoft-com:mac:vml" xmlns:o="urn:schemas-microsoft-com:office:office" xmlns:v="urn:schemas-microsoft-com:vml" xmlns:w10="urn:schemas-microsoft-com:office:word" xmlns:w="http://schemas.openxmlformats.org/wordprocessingml/2006/main" xmlns:a14="http://schemas.microsoft.com/office/drawing/2010/main">
+                            <a14:hiddenFill xmlns:a14="http://schemas.microsoft.com/office/drawing/2010/main" xmlns:w="http://schemas.openxmlformats.org/wordprocessingml/2006/main" xmlns:w10="urn:schemas-microsoft-com:office:word" xmlns:v="urn:schemas-microsoft-com:vml" xmlns:o="urn:schemas-microsoft-com:office:office" xmlns:mv="urn:schemas-microsoft-com:mac:vml" xmlns:mo="http://schemas.microsoft.com/office/mac/office/2008/main" xmlns="">
                               <a:solidFill>
                                 <a:srgbClr val="FFFFFF"/>
                               </a:solidFill>
                             </a14:hiddenFill>
                           </a:ext>
                           <a:ext uri="{91240B29-F687-4f45-9708-019B960494DF}">
-                            <a14:hiddenLine xmlns="" xmlns:mo="http://schemas.microsoft.com/office/mac/office/2008/main" xmlns:mv="urn:schemas-microsoft-com:mac:vml" xmlns:o="urn:schemas-microsoft-com:office:office" xmlns:v="urn:schemas-microsoft-com:vml" xmlns:w10="urn:schemas-microsoft-com:office:word" xmlns:w="http://schemas.openxmlformats.org/wordprocessingml/2006/main" xmlns:a14="http://schemas.microsoft.com/office/drawing/2010/main" w="9525">
+                            <a14:hiddenLine xmlns:a14="http://schemas.microsoft.com/office/drawing/2010/main" xmlns:w="http://schemas.openxmlformats.org/wordprocessingml/2006/main" xmlns:w10="urn:schemas-microsoft-com:office:word" xmlns:v="urn:schemas-microsoft-com:vml" xmlns:o="urn:schemas-microsoft-com:office:office" xmlns:mv="urn:schemas-microsoft-com:mac:vml" xmlns:mo="http://schemas.microsoft.com/office/mac/office/2008/main" xmlns="" w="9525">
                               <a:solidFill>
                                 <a:srgbClr val="000000"/>
                               </a:solidFill>
@@ -7877,14 +7852,14 @@
                         </a:ln>
                         <a:extLst>
                           <a:ext uri="{909E8E84-426E-40dd-AFC4-6F175D3DCCD1}">
-                            <a14:hiddenFill xmlns="" xmlns:mo="http://schemas.microsoft.com/office/mac/office/2008/main" xmlns:mv="urn:schemas-microsoft-com:mac:vml" xmlns:o="urn:schemas-microsoft-com:office:office" xmlns:v="urn:schemas-microsoft-com:vml" xmlns:w10="urn:schemas-microsoft-com:office:word" xmlns:w="http://schemas.openxmlformats.org/wordprocessingml/2006/main" xmlns:a14="http://schemas.microsoft.com/office/drawing/2010/main">
+                            <a14:hiddenFill xmlns:a14="http://schemas.microsoft.com/office/drawing/2010/main" xmlns:w="http://schemas.openxmlformats.org/wordprocessingml/2006/main" xmlns:w10="urn:schemas-microsoft-com:office:word" xmlns:v="urn:schemas-microsoft-com:vml" xmlns:o="urn:schemas-microsoft-com:office:office" xmlns:mv="urn:schemas-microsoft-com:mac:vml" xmlns:mo="http://schemas.microsoft.com/office/mac/office/2008/main" xmlns="">
                               <a:solidFill>
                                 <a:srgbClr val="FFFFFF"/>
                               </a:solidFill>
                             </a14:hiddenFill>
                           </a:ext>
                           <a:ext uri="{91240B29-F687-4f45-9708-019B960494DF}">
-                            <a14:hiddenLine xmlns="" xmlns:mo="http://schemas.microsoft.com/office/mac/office/2008/main" xmlns:mv="urn:schemas-microsoft-com:mac:vml" xmlns:o="urn:schemas-microsoft-com:office:office" xmlns:v="urn:schemas-microsoft-com:vml" xmlns:w10="urn:schemas-microsoft-com:office:word" xmlns:w="http://schemas.openxmlformats.org/wordprocessingml/2006/main" xmlns:a14="http://schemas.microsoft.com/office/drawing/2010/main" w="9525">
+                            <a14:hiddenLine xmlns:a14="http://schemas.microsoft.com/office/drawing/2010/main" xmlns:w="http://schemas.openxmlformats.org/wordprocessingml/2006/main" xmlns:w10="urn:schemas-microsoft-com:office:word" xmlns:v="urn:schemas-microsoft-com:vml" xmlns:o="urn:schemas-microsoft-com:office:office" xmlns:mv="urn:schemas-microsoft-com:mac:vml" xmlns:mo="http://schemas.microsoft.com/office/mac/office/2008/main" xmlns="" w="9525">
                               <a:solidFill>
                                 <a:srgbClr val="000000"/>
                               </a:solidFill>
@@ -8191,14 +8166,14 @@
                         </a:ln>
                         <a:extLst>
                           <a:ext uri="{909E8E84-426E-40dd-AFC4-6F175D3DCCD1}">
-                            <a14:hiddenFill xmlns="" xmlns:mo="http://schemas.microsoft.com/office/mac/office/2008/main" xmlns:mv="urn:schemas-microsoft-com:mac:vml" xmlns:o="urn:schemas-microsoft-com:office:office" xmlns:v="urn:schemas-microsoft-com:vml" xmlns:w10="urn:schemas-microsoft-com:office:word" xmlns:w="http://schemas.openxmlformats.org/wordprocessingml/2006/main" xmlns:a14="http://schemas.microsoft.com/office/drawing/2010/main">
+                            <a14:hiddenFill xmlns:a14="http://schemas.microsoft.com/office/drawing/2010/main" xmlns:w="http://schemas.openxmlformats.org/wordprocessingml/2006/main" xmlns:w10="urn:schemas-microsoft-com:office:word" xmlns:v="urn:schemas-microsoft-com:vml" xmlns:o="urn:schemas-microsoft-com:office:office" xmlns:mv="urn:schemas-microsoft-com:mac:vml" xmlns:mo="http://schemas.microsoft.com/office/mac/office/2008/main" xmlns="">
                               <a:solidFill>
                                 <a:srgbClr val="FFFFFF"/>
                               </a:solidFill>
                             </a14:hiddenFill>
                           </a:ext>
                           <a:ext uri="{91240B29-F687-4f45-9708-019B960494DF}">
-                            <a14:hiddenLine xmlns="" xmlns:mo="http://schemas.microsoft.com/office/mac/office/2008/main" xmlns:mv="urn:schemas-microsoft-com:mac:vml" xmlns:o="urn:schemas-microsoft-com:office:office" xmlns:v="urn:schemas-microsoft-com:vml" xmlns:w10="urn:schemas-microsoft-com:office:word" xmlns:w="http://schemas.openxmlformats.org/wordprocessingml/2006/main" xmlns:a14="http://schemas.microsoft.com/office/drawing/2010/main" w="9525">
+                            <a14:hiddenLine xmlns:a14="http://schemas.microsoft.com/office/drawing/2010/main" xmlns:w="http://schemas.openxmlformats.org/wordprocessingml/2006/main" xmlns:w10="urn:schemas-microsoft-com:office:word" xmlns:v="urn:schemas-microsoft-com:vml" xmlns:o="urn:schemas-microsoft-com:office:office" xmlns:mv="urn:schemas-microsoft-com:mac:vml" xmlns:mo="http://schemas.microsoft.com/office/mac/office/2008/main" xmlns="" w="9525">
                               <a:solidFill>
                                 <a:srgbClr val="000000"/>
                               </a:solidFill>
@@ -8367,14 +8342,14 @@
                         </a:ln>
                         <a:extLst>
                           <a:ext uri="{909E8E84-426E-40dd-AFC4-6F175D3DCCD1}">
-                            <a14:hiddenFill xmlns="" xmlns:mo="http://schemas.microsoft.com/office/mac/office/2008/main" xmlns:mv="urn:schemas-microsoft-com:mac:vml" xmlns:o="urn:schemas-microsoft-com:office:office" xmlns:v="urn:schemas-microsoft-com:vml" xmlns:w10="urn:schemas-microsoft-com:office:word" xmlns:w="http://schemas.openxmlformats.org/wordprocessingml/2006/main" xmlns:a14="http://schemas.microsoft.com/office/drawing/2010/main">
+                            <a14:hiddenFill xmlns:a14="http://schemas.microsoft.com/office/drawing/2010/main" xmlns:w="http://schemas.openxmlformats.org/wordprocessingml/2006/main" xmlns:w10="urn:schemas-microsoft-com:office:word" xmlns:v="urn:schemas-microsoft-com:vml" xmlns:o="urn:schemas-microsoft-com:office:office" xmlns:mv="urn:schemas-microsoft-com:mac:vml" xmlns:mo="http://schemas.microsoft.com/office/mac/office/2008/main" xmlns="">
                               <a:solidFill>
                                 <a:srgbClr val="FFFFFF"/>
                               </a:solidFill>
                             </a14:hiddenFill>
                           </a:ext>
                           <a:ext uri="{91240B29-F687-4f45-9708-019B960494DF}">
-                            <a14:hiddenLine xmlns="" xmlns:mo="http://schemas.microsoft.com/office/mac/office/2008/main" xmlns:mv="urn:schemas-microsoft-com:mac:vml" xmlns:o="urn:schemas-microsoft-com:office:office" xmlns:v="urn:schemas-microsoft-com:vml" xmlns:w10="urn:schemas-microsoft-com:office:word" xmlns:w="http://schemas.openxmlformats.org/wordprocessingml/2006/main" xmlns:a14="http://schemas.microsoft.com/office/drawing/2010/main" w="9525">
+                            <a14:hiddenLine xmlns:a14="http://schemas.microsoft.com/office/drawing/2010/main" xmlns:w="http://schemas.openxmlformats.org/wordprocessingml/2006/main" xmlns:w10="urn:schemas-microsoft-com:office:word" xmlns:v="urn:schemas-microsoft-com:vml" xmlns:o="urn:schemas-microsoft-com:office:office" xmlns:mv="urn:schemas-microsoft-com:mac:vml" xmlns:mo="http://schemas.microsoft.com/office/mac/office/2008/main" xmlns="" w="9525">
                               <a:solidFill>
                                 <a:srgbClr val="000000"/>
                               </a:solidFill>
@@ -8591,14 +8566,14 @@
                         </a:ln>
                         <a:extLst>
                           <a:ext uri="{909E8E84-426E-40dd-AFC4-6F175D3DCCD1}">
-                            <a14:hiddenFill xmlns="" xmlns:mo="http://schemas.microsoft.com/office/mac/office/2008/main" xmlns:mv="urn:schemas-microsoft-com:mac:vml" xmlns:o="urn:schemas-microsoft-com:office:office" xmlns:v="urn:schemas-microsoft-com:vml" xmlns:w10="urn:schemas-microsoft-com:office:word" xmlns:w="http://schemas.openxmlformats.org/wordprocessingml/2006/main" xmlns:a14="http://schemas.microsoft.com/office/drawing/2010/main">
+                            <a14:hiddenFill xmlns:a14="http://schemas.microsoft.com/office/drawing/2010/main" xmlns:w="http://schemas.openxmlformats.org/wordprocessingml/2006/main" xmlns:w10="urn:schemas-microsoft-com:office:word" xmlns:v="urn:schemas-microsoft-com:vml" xmlns:o="urn:schemas-microsoft-com:office:office" xmlns:mv="urn:schemas-microsoft-com:mac:vml" xmlns:mo="http://schemas.microsoft.com/office/mac/office/2008/main" xmlns="">
                               <a:solidFill>
                                 <a:srgbClr val="FFFFFF"/>
                               </a:solidFill>
                             </a14:hiddenFill>
                           </a:ext>
                           <a:ext uri="{91240B29-F687-4f45-9708-019B960494DF}">
-                            <a14:hiddenLine xmlns="" xmlns:mo="http://schemas.microsoft.com/office/mac/office/2008/main" xmlns:mv="urn:schemas-microsoft-com:mac:vml" xmlns:o="urn:schemas-microsoft-com:office:office" xmlns:v="urn:schemas-microsoft-com:vml" xmlns:w10="urn:schemas-microsoft-com:office:word" xmlns:w="http://schemas.openxmlformats.org/wordprocessingml/2006/main" xmlns:a14="http://schemas.microsoft.com/office/drawing/2010/main" w="9525">
+                            <a14:hiddenLine xmlns:a14="http://schemas.microsoft.com/office/drawing/2010/main" xmlns:w="http://schemas.openxmlformats.org/wordprocessingml/2006/main" xmlns:w10="urn:schemas-microsoft-com:office:word" xmlns:v="urn:schemas-microsoft-com:vml" xmlns:o="urn:schemas-microsoft-com:office:office" xmlns:mv="urn:schemas-microsoft-com:mac:vml" xmlns:mo="http://schemas.microsoft.com/office/mac/office/2008/main" xmlns="" w="9525">
                               <a:solidFill>
                                 <a:srgbClr val="000000"/>
                               </a:solidFill>
@@ -8724,14 +8699,14 @@
                         </a:ln>
                         <a:extLst>
                           <a:ext uri="{909E8E84-426E-40dd-AFC4-6F175D3DCCD1}">
-                            <a14:hiddenFill xmlns="" xmlns:mo="http://schemas.microsoft.com/office/mac/office/2008/main" xmlns:mv="urn:schemas-microsoft-com:mac:vml" xmlns:o="urn:schemas-microsoft-com:office:office" xmlns:v="urn:schemas-microsoft-com:vml" xmlns:w10="urn:schemas-microsoft-com:office:word" xmlns:w="http://schemas.openxmlformats.org/wordprocessingml/2006/main" xmlns:a14="http://schemas.microsoft.com/office/drawing/2010/main">
+                            <a14:hiddenFill xmlns:a14="http://schemas.microsoft.com/office/drawing/2010/main" xmlns:w="http://schemas.openxmlformats.org/wordprocessingml/2006/main" xmlns:w10="urn:schemas-microsoft-com:office:word" xmlns:v="urn:schemas-microsoft-com:vml" xmlns:o="urn:schemas-microsoft-com:office:office" xmlns:mv="urn:schemas-microsoft-com:mac:vml" xmlns:mo="http://schemas.microsoft.com/office/mac/office/2008/main" xmlns="">
                               <a:solidFill>
                                 <a:srgbClr val="FFFFFF"/>
                               </a:solidFill>
                             </a14:hiddenFill>
                           </a:ext>
                           <a:ext uri="{91240B29-F687-4f45-9708-019B960494DF}">
-                            <a14:hiddenLine xmlns="" xmlns:mo="http://schemas.microsoft.com/office/mac/office/2008/main" xmlns:mv="urn:schemas-microsoft-com:mac:vml" xmlns:o="urn:schemas-microsoft-com:office:office" xmlns:v="urn:schemas-microsoft-com:vml" xmlns:w10="urn:schemas-microsoft-com:office:word" xmlns:w="http://schemas.openxmlformats.org/wordprocessingml/2006/main" xmlns:a14="http://schemas.microsoft.com/office/drawing/2010/main" w="9525">
+                            <a14:hiddenLine xmlns:a14="http://schemas.microsoft.com/office/drawing/2010/main" xmlns:w="http://schemas.openxmlformats.org/wordprocessingml/2006/main" xmlns:w10="urn:schemas-microsoft-com:office:word" xmlns:v="urn:schemas-microsoft-com:vml" xmlns:o="urn:schemas-microsoft-com:office:office" xmlns:mv="urn:schemas-microsoft-com:mac:vml" xmlns:mo="http://schemas.microsoft.com/office/mac/office/2008/main" xmlns="" w="9525">
                               <a:solidFill>
                                 <a:srgbClr val="000000"/>
                               </a:solidFill>
@@ -8861,7 +8836,7 @@
                     <a:noFill/>
                     <a:extLst>
                       <a:ext uri="{909E8E84-426E-40dd-AFC4-6F175D3DCCD1}">
-                        <a14:hiddenFill xmlns="" xmlns:mo="http://schemas.microsoft.com/office/mac/office/2008/main" xmlns:mv="urn:schemas-microsoft-com:mac:vml" xmlns:o="urn:schemas-microsoft-com:office:office" xmlns:v="urn:schemas-microsoft-com:vml" xmlns:w10="urn:schemas-microsoft-com:office:word" xmlns:w="http://schemas.openxmlformats.org/wordprocessingml/2006/main" xmlns:a14="http://schemas.microsoft.com/office/drawing/2010/main">
+                        <a14:hiddenFill xmlns:a14="http://schemas.microsoft.com/office/drawing/2010/main" xmlns:w="http://schemas.openxmlformats.org/wordprocessingml/2006/main" xmlns:w10="urn:schemas-microsoft-com:office:word" xmlns:v="urn:schemas-microsoft-com:vml" xmlns:o="urn:schemas-microsoft-com:office:office" xmlns:mv="urn:schemas-microsoft-com:mac:vml" xmlns:mo="http://schemas.microsoft.com/office/mac/office/2008/main" xmlns="">
                           <a:solidFill>
                             <a:srgbClr val="FFFFFF"/>
                           </a:solidFill>
@@ -8982,7 +8957,7 @@
                         </a:ln>
                         <a:extLst>
                           <a:ext uri="{909E8E84-426E-40dd-AFC4-6F175D3DCCD1}">
-                            <a14:hiddenFill xmlns="" xmlns:mo="http://schemas.microsoft.com/office/mac/office/2008/main" xmlns:mv="urn:schemas-microsoft-com:mac:vml" xmlns:o="urn:schemas-microsoft-com:office:office" xmlns:v="urn:schemas-microsoft-com:vml" xmlns:w10="urn:schemas-microsoft-com:office:word" xmlns:w="http://schemas.openxmlformats.org/wordprocessingml/2006/main" xmlns:a14="http://schemas.microsoft.com/office/drawing/2010/main">
+                            <a14:hiddenFill xmlns:a14="http://schemas.microsoft.com/office/drawing/2010/main" xmlns:w="http://schemas.openxmlformats.org/wordprocessingml/2006/main" xmlns:w10="urn:schemas-microsoft-com:office:word" xmlns:v="urn:schemas-microsoft-com:vml" xmlns:o="urn:schemas-microsoft-com:office:office" xmlns:mv="urn:schemas-microsoft-com:mac:vml" xmlns:mo="http://schemas.microsoft.com/office/mac/office/2008/main" xmlns="">
                               <a:noFill/>
                             </a14:hiddenFill>
                           </a:ext>
@@ -9044,14 +9019,14 @@
                         </a:ln>
                         <a:extLst>
                           <a:ext uri="{909E8E84-426E-40dd-AFC4-6F175D3DCCD1}">
-                            <a14:hiddenFill xmlns="" xmlns:mo="http://schemas.microsoft.com/office/mac/office/2008/main" xmlns:mv="urn:schemas-microsoft-com:mac:vml" xmlns:o="urn:schemas-microsoft-com:office:office" xmlns:v="urn:schemas-microsoft-com:vml" xmlns:w10="urn:schemas-microsoft-com:office:word" xmlns:w="http://schemas.openxmlformats.org/wordprocessingml/2006/main" xmlns:a14="http://schemas.microsoft.com/office/drawing/2010/main">
+                            <a14:hiddenFill xmlns:a14="http://schemas.microsoft.com/office/drawing/2010/main" xmlns:w="http://schemas.openxmlformats.org/wordprocessingml/2006/main" xmlns:w10="urn:schemas-microsoft-com:office:word" xmlns:v="urn:schemas-microsoft-com:vml" xmlns:o="urn:schemas-microsoft-com:office:office" xmlns:mv="urn:schemas-microsoft-com:mac:vml" xmlns:mo="http://schemas.microsoft.com/office/mac/office/2008/main" xmlns="">
                               <a:solidFill>
                                 <a:srgbClr val="FFFFFF"/>
                               </a:solidFill>
                             </a14:hiddenFill>
                           </a:ext>
                           <a:ext uri="{91240B29-F687-4f45-9708-019B960494DF}">
-                            <a14:hiddenLine xmlns="" xmlns:mo="http://schemas.microsoft.com/office/mac/office/2008/main" xmlns:mv="urn:schemas-microsoft-com:mac:vml" xmlns:o="urn:schemas-microsoft-com:office:office" xmlns:v="urn:schemas-microsoft-com:vml" xmlns:w10="urn:schemas-microsoft-com:office:word" xmlns:w="http://schemas.openxmlformats.org/wordprocessingml/2006/main" xmlns:a14="http://schemas.microsoft.com/office/drawing/2010/main" w="9525">
+                            <a14:hiddenLine xmlns:a14="http://schemas.microsoft.com/office/drawing/2010/main" xmlns:w="http://schemas.openxmlformats.org/wordprocessingml/2006/main" xmlns:w10="urn:schemas-microsoft-com:office:word" xmlns:v="urn:schemas-microsoft-com:vml" xmlns:o="urn:schemas-microsoft-com:office:office" xmlns:mv="urn:schemas-microsoft-com:mac:vml" xmlns:mo="http://schemas.microsoft.com/office/mac/office/2008/main" xmlns="" w="9525">
                               <a:solidFill>
                                 <a:srgbClr val="000000"/>
                               </a:solidFill>
@@ -9180,7 +9155,7 @@
                         </a:ln>
                         <a:extLst>
                           <a:ext uri="{909E8E84-426E-40dd-AFC4-6F175D3DCCD1}">
-                            <a14:hiddenFill xmlns="" xmlns:mo="http://schemas.microsoft.com/office/mac/office/2008/main" xmlns:mv="urn:schemas-microsoft-com:mac:vml" xmlns:o="urn:schemas-microsoft-com:office:office" xmlns:v="urn:schemas-microsoft-com:vml" xmlns:w10="urn:schemas-microsoft-com:office:word" xmlns:w="http://schemas.openxmlformats.org/wordprocessingml/2006/main" xmlns:a14="http://schemas.microsoft.com/office/drawing/2010/main">
+                            <a14:hiddenFill xmlns:a14="http://schemas.microsoft.com/office/drawing/2010/main" xmlns:w="http://schemas.openxmlformats.org/wordprocessingml/2006/main" xmlns:w10="urn:schemas-microsoft-com:office:word" xmlns:v="urn:schemas-microsoft-com:vml" xmlns:o="urn:schemas-microsoft-com:office:office" xmlns:mv="urn:schemas-microsoft-com:mac:vml" xmlns:mo="http://schemas.microsoft.com/office/mac/office/2008/main" xmlns="">
                               <a:noFill/>
                             </a14:hiddenFill>
                           </a:ext>
@@ -9317,7 +9292,7 @@
                     <a:noFill/>
                     <a:extLst>
                       <a:ext uri="{909E8E84-426E-40dd-AFC4-6F175D3DCCD1}">
-                        <a14:hiddenFill xmlns="" xmlns:mo="http://schemas.microsoft.com/office/mac/office/2008/main" xmlns:mv="urn:schemas-microsoft-com:mac:vml" xmlns:o="urn:schemas-microsoft-com:office:office" xmlns:v="urn:schemas-microsoft-com:vml" xmlns:w10="urn:schemas-microsoft-com:office:word" xmlns:w="http://schemas.openxmlformats.org/wordprocessingml/2006/main" xmlns:a14="http://schemas.microsoft.com/office/drawing/2010/main">
+                        <a14:hiddenFill xmlns:a14="http://schemas.microsoft.com/office/drawing/2010/main" xmlns:w="http://schemas.openxmlformats.org/wordprocessingml/2006/main" xmlns:w10="urn:schemas-microsoft-com:office:word" xmlns:v="urn:schemas-microsoft-com:vml" xmlns:o="urn:schemas-microsoft-com:office:office" xmlns:mv="urn:schemas-microsoft-com:mac:vml" xmlns:mo="http://schemas.microsoft.com/office/mac/office/2008/main" xmlns="">
                           <a:solidFill>
                             <a:srgbClr val="FFFFFF"/>
                           </a:solidFill>
@@ -9373,14 +9348,14 @@
                         </a:ln>
                         <a:extLst>
                           <a:ext uri="{909E8E84-426E-40dd-AFC4-6F175D3DCCD1}">
-                            <a14:hiddenFill xmlns="" xmlns:mo="http://schemas.microsoft.com/office/mac/office/2008/main" xmlns:mv="urn:schemas-microsoft-com:mac:vml" xmlns:o="urn:schemas-microsoft-com:office:office" xmlns:v="urn:schemas-microsoft-com:vml" xmlns:w10="urn:schemas-microsoft-com:office:word" xmlns:w="http://schemas.openxmlformats.org/wordprocessingml/2006/main" xmlns:a14="http://schemas.microsoft.com/office/drawing/2010/main">
+                            <a14:hiddenFill xmlns:a14="http://schemas.microsoft.com/office/drawing/2010/main" xmlns:w="http://schemas.openxmlformats.org/wordprocessingml/2006/main" xmlns:w10="urn:schemas-microsoft-com:office:word" xmlns:v="urn:schemas-microsoft-com:vml" xmlns:o="urn:schemas-microsoft-com:office:office" xmlns:mv="urn:schemas-microsoft-com:mac:vml" xmlns:mo="http://schemas.microsoft.com/office/mac/office/2008/main" xmlns="">
                               <a:solidFill>
                                 <a:srgbClr val="FFFFFF"/>
                               </a:solidFill>
                             </a14:hiddenFill>
                           </a:ext>
                           <a:ext uri="{91240B29-F687-4f45-9708-019B960494DF}">
-                            <a14:hiddenLine xmlns="" xmlns:mo="http://schemas.microsoft.com/office/mac/office/2008/main" xmlns:mv="urn:schemas-microsoft-com:mac:vml" xmlns:o="urn:schemas-microsoft-com:office:office" xmlns:v="urn:schemas-microsoft-com:vml" xmlns:w10="urn:schemas-microsoft-com:office:word" xmlns:w="http://schemas.openxmlformats.org/wordprocessingml/2006/main" xmlns:a14="http://schemas.microsoft.com/office/drawing/2010/main" w="9525">
+                            <a14:hiddenLine xmlns:a14="http://schemas.microsoft.com/office/drawing/2010/main" xmlns:w="http://schemas.openxmlformats.org/wordprocessingml/2006/main" xmlns:w10="urn:schemas-microsoft-com:office:word" xmlns:v="urn:schemas-microsoft-com:vml" xmlns:o="urn:schemas-microsoft-com:office:office" xmlns:mv="urn:schemas-microsoft-com:mac:vml" xmlns:mo="http://schemas.microsoft.com/office/mac/office/2008/main" xmlns="" w="9525">
                               <a:solidFill>
                                 <a:srgbClr val="000000"/>
                               </a:solidFill>
@@ -9549,14 +9524,14 @@
                         </a:ln>
                         <a:extLst>
                           <a:ext uri="{909E8E84-426E-40dd-AFC4-6F175D3DCCD1}">
-                            <a14:hiddenFill xmlns="" xmlns:mo="http://schemas.microsoft.com/office/mac/office/2008/main" xmlns:mv="urn:schemas-microsoft-com:mac:vml" xmlns:o="urn:schemas-microsoft-com:office:office" xmlns:v="urn:schemas-microsoft-com:vml" xmlns:w10="urn:schemas-microsoft-com:office:word" xmlns:w="http://schemas.openxmlformats.org/wordprocessingml/2006/main" xmlns:a14="http://schemas.microsoft.com/office/drawing/2010/main">
+                            <a14:hiddenFill xmlns:a14="http://schemas.microsoft.com/office/drawing/2010/main" xmlns:w="http://schemas.openxmlformats.org/wordprocessingml/2006/main" xmlns:w10="urn:schemas-microsoft-com:office:word" xmlns:v="urn:schemas-microsoft-com:vml" xmlns:o="urn:schemas-microsoft-com:office:office" xmlns:mv="urn:schemas-microsoft-com:mac:vml" xmlns:mo="http://schemas.microsoft.com/office/mac/office/2008/main" xmlns="">
                               <a:solidFill>
                                 <a:srgbClr val="FFFFFF"/>
                               </a:solidFill>
                             </a14:hiddenFill>
                           </a:ext>
                           <a:ext uri="{91240B29-F687-4f45-9708-019B960494DF}">
-                            <a14:hiddenLine xmlns="" xmlns:mo="http://schemas.microsoft.com/office/mac/office/2008/main" xmlns:mv="urn:schemas-microsoft-com:mac:vml" xmlns:o="urn:schemas-microsoft-com:office:office" xmlns:v="urn:schemas-microsoft-com:vml" xmlns:w10="urn:schemas-microsoft-com:office:word" xmlns:w="http://schemas.openxmlformats.org/wordprocessingml/2006/main" xmlns:a14="http://schemas.microsoft.com/office/drawing/2010/main" w="9525">
+                            <a14:hiddenLine xmlns:a14="http://schemas.microsoft.com/office/drawing/2010/main" xmlns:w="http://schemas.openxmlformats.org/wordprocessingml/2006/main" xmlns:w10="urn:schemas-microsoft-com:office:word" xmlns:v="urn:schemas-microsoft-com:vml" xmlns:o="urn:schemas-microsoft-com:office:office" xmlns:mv="urn:schemas-microsoft-com:mac:vml" xmlns:mo="http://schemas.microsoft.com/office/mac/office/2008/main" xmlns="" w="9525">
                               <a:solidFill>
                                 <a:srgbClr val="000000"/>
                               </a:solidFill>
@@ -9876,14 +9851,14 @@
                         </a:ln>
                         <a:extLst>
                           <a:ext uri="{909E8E84-426E-40dd-AFC4-6F175D3DCCD1}">
-                            <a14:hiddenFill xmlns="" xmlns:mo="http://schemas.microsoft.com/office/mac/office/2008/main" xmlns:mv="urn:schemas-microsoft-com:mac:vml" xmlns:o="urn:schemas-microsoft-com:office:office" xmlns:v="urn:schemas-microsoft-com:vml" xmlns:w10="urn:schemas-microsoft-com:office:word" xmlns:w="http://schemas.openxmlformats.org/wordprocessingml/2006/main" xmlns:a14="http://schemas.microsoft.com/office/drawing/2010/main">
+                            <a14:hiddenFill xmlns:a14="http://schemas.microsoft.com/office/drawing/2010/main" xmlns:w="http://schemas.openxmlformats.org/wordprocessingml/2006/main" xmlns:w10="urn:schemas-microsoft-com:office:word" xmlns:v="urn:schemas-microsoft-com:vml" xmlns:o="urn:schemas-microsoft-com:office:office" xmlns:mv="urn:schemas-microsoft-com:mac:vml" xmlns:mo="http://schemas.microsoft.com/office/mac/office/2008/main" xmlns="">
                               <a:solidFill>
                                 <a:srgbClr val="FFFFFF"/>
                               </a:solidFill>
                             </a14:hiddenFill>
                           </a:ext>
                           <a:ext uri="{91240B29-F687-4f45-9708-019B960494DF}">
-                            <a14:hiddenLine xmlns="" xmlns:mo="http://schemas.microsoft.com/office/mac/office/2008/main" xmlns:mv="urn:schemas-microsoft-com:mac:vml" xmlns:o="urn:schemas-microsoft-com:office:office" xmlns:v="urn:schemas-microsoft-com:vml" xmlns:w10="urn:schemas-microsoft-com:office:word" xmlns:w="http://schemas.openxmlformats.org/wordprocessingml/2006/main" xmlns:a14="http://schemas.microsoft.com/office/drawing/2010/main" w="9525">
+                            <a14:hiddenLine xmlns:a14="http://schemas.microsoft.com/office/drawing/2010/main" xmlns:w="http://schemas.openxmlformats.org/wordprocessingml/2006/main" xmlns:w10="urn:schemas-microsoft-com:office:word" xmlns:v="urn:schemas-microsoft-com:vml" xmlns:o="urn:schemas-microsoft-com:office:office" xmlns:mv="urn:schemas-microsoft-com:mac:vml" xmlns:mo="http://schemas.microsoft.com/office/mac/office/2008/main" xmlns="" w="9525">
                               <a:solidFill>
                                 <a:srgbClr val="000000"/>
                               </a:solidFill>
@@ -10407,14 +10382,14 @@
                         </a:ln>
                         <a:extLst>
                           <a:ext uri="{909E8E84-426E-40dd-AFC4-6F175D3DCCD1}">
-                            <a14:hiddenFill xmlns="" xmlns:mo="http://schemas.microsoft.com/office/mac/office/2008/main" xmlns:mv="urn:schemas-microsoft-com:mac:vml" xmlns:o="urn:schemas-microsoft-com:office:office" xmlns:v="urn:schemas-microsoft-com:vml" xmlns:w10="urn:schemas-microsoft-com:office:word" xmlns:w="http://schemas.openxmlformats.org/wordprocessingml/2006/main" xmlns:a14="http://schemas.microsoft.com/office/drawing/2010/main">
+                            <a14:hiddenFill xmlns:a14="http://schemas.microsoft.com/office/drawing/2010/main" xmlns:w="http://schemas.openxmlformats.org/wordprocessingml/2006/main" xmlns:w10="urn:schemas-microsoft-com:office:word" xmlns:v="urn:schemas-microsoft-com:vml" xmlns:o="urn:schemas-microsoft-com:office:office" xmlns:mv="urn:schemas-microsoft-com:mac:vml" xmlns:mo="http://schemas.microsoft.com/office/mac/office/2008/main" xmlns="">
                               <a:solidFill>
                                 <a:srgbClr val="FFFFFF"/>
                               </a:solidFill>
                             </a14:hiddenFill>
                           </a:ext>
                           <a:ext uri="{91240B29-F687-4f45-9708-019B960494DF}">
-                            <a14:hiddenLine xmlns="" xmlns:mo="http://schemas.microsoft.com/office/mac/office/2008/main" xmlns:mv="urn:schemas-microsoft-com:mac:vml" xmlns:o="urn:schemas-microsoft-com:office:office" xmlns:v="urn:schemas-microsoft-com:vml" xmlns:w10="urn:schemas-microsoft-com:office:word" xmlns:w="http://schemas.openxmlformats.org/wordprocessingml/2006/main" xmlns:a14="http://schemas.microsoft.com/office/drawing/2010/main" w="9525">
+                            <a14:hiddenLine xmlns:a14="http://schemas.microsoft.com/office/drawing/2010/main" xmlns:w="http://schemas.openxmlformats.org/wordprocessingml/2006/main" xmlns:w10="urn:schemas-microsoft-com:office:word" xmlns:v="urn:schemas-microsoft-com:vml" xmlns:o="urn:schemas-microsoft-com:office:office" xmlns:mv="urn:schemas-microsoft-com:mac:vml" xmlns:mo="http://schemas.microsoft.com/office/mac/office/2008/main" xmlns="" w="9525">
                               <a:solidFill>
                                 <a:srgbClr val="000000"/>
                               </a:solidFill>
@@ -10668,14 +10643,14 @@
                         </a:ln>
                         <a:extLst>
                           <a:ext uri="{909E8E84-426E-40dd-AFC4-6F175D3DCCD1}">
-                            <a14:hiddenFill xmlns="" xmlns:mo="http://schemas.microsoft.com/office/mac/office/2008/main" xmlns:mv="urn:schemas-microsoft-com:mac:vml" xmlns:o="urn:schemas-microsoft-com:office:office" xmlns:v="urn:schemas-microsoft-com:vml" xmlns:w10="urn:schemas-microsoft-com:office:word" xmlns:w="http://schemas.openxmlformats.org/wordprocessingml/2006/main" xmlns:a14="http://schemas.microsoft.com/office/drawing/2010/main">
+                            <a14:hiddenFill xmlns:a14="http://schemas.microsoft.com/office/drawing/2010/main" xmlns:w="http://schemas.openxmlformats.org/wordprocessingml/2006/main" xmlns:w10="urn:schemas-microsoft-com:office:word" xmlns:v="urn:schemas-microsoft-com:vml" xmlns:o="urn:schemas-microsoft-com:office:office" xmlns:mv="urn:schemas-microsoft-com:mac:vml" xmlns:mo="http://schemas.microsoft.com/office/mac/office/2008/main" xmlns="">
                               <a:solidFill>
                                 <a:srgbClr val="FFFFFF"/>
                               </a:solidFill>
                             </a14:hiddenFill>
                           </a:ext>
                           <a:ext uri="{91240B29-F687-4f45-9708-019B960494DF}">
-                            <a14:hiddenLine xmlns="" xmlns:mo="http://schemas.microsoft.com/office/mac/office/2008/main" xmlns:mv="urn:schemas-microsoft-com:mac:vml" xmlns:o="urn:schemas-microsoft-com:office:office" xmlns:v="urn:schemas-microsoft-com:vml" xmlns:w10="urn:schemas-microsoft-com:office:word" xmlns:w="http://schemas.openxmlformats.org/wordprocessingml/2006/main" xmlns:a14="http://schemas.microsoft.com/office/drawing/2010/main" w="9525">
+                            <a14:hiddenLine xmlns:a14="http://schemas.microsoft.com/office/drawing/2010/main" xmlns:w="http://schemas.openxmlformats.org/wordprocessingml/2006/main" xmlns:w10="urn:schemas-microsoft-com:office:word" xmlns:v="urn:schemas-microsoft-com:vml" xmlns:o="urn:schemas-microsoft-com:office:office" xmlns:mv="urn:schemas-microsoft-com:mac:vml" xmlns:mo="http://schemas.microsoft.com/office/mac/office/2008/main" xmlns="" w="9525">
                               <a:solidFill>
                                 <a:srgbClr val="000000"/>
                               </a:solidFill>
@@ -10872,14 +10847,14 @@
                         </a:ln>
                         <a:extLst>
                           <a:ext uri="{909E8E84-426E-40dd-AFC4-6F175D3DCCD1}">
-                            <a14:hiddenFill xmlns="" xmlns:mo="http://schemas.microsoft.com/office/mac/office/2008/main" xmlns:mv="urn:schemas-microsoft-com:mac:vml" xmlns:o="urn:schemas-microsoft-com:office:office" xmlns:v="urn:schemas-microsoft-com:vml" xmlns:w10="urn:schemas-microsoft-com:office:word" xmlns:w="http://schemas.openxmlformats.org/wordprocessingml/2006/main" xmlns:a14="http://schemas.microsoft.com/office/drawing/2010/main">
+                            <a14:hiddenFill xmlns:a14="http://schemas.microsoft.com/office/drawing/2010/main" xmlns:w="http://schemas.openxmlformats.org/wordprocessingml/2006/main" xmlns:w10="urn:schemas-microsoft-com:office:word" xmlns:v="urn:schemas-microsoft-com:vml" xmlns:o="urn:schemas-microsoft-com:office:office" xmlns:mv="urn:schemas-microsoft-com:mac:vml" xmlns:mo="http://schemas.microsoft.com/office/mac/office/2008/main" xmlns="">
                               <a:solidFill>
                                 <a:srgbClr val="FFFFFF"/>
                               </a:solidFill>
                             </a14:hiddenFill>
                           </a:ext>
                           <a:ext uri="{91240B29-F687-4f45-9708-019B960494DF}">
-                            <a14:hiddenLine xmlns="" xmlns:mo="http://schemas.microsoft.com/office/mac/office/2008/main" xmlns:mv="urn:schemas-microsoft-com:mac:vml" xmlns:o="urn:schemas-microsoft-com:office:office" xmlns:v="urn:schemas-microsoft-com:vml" xmlns:w10="urn:schemas-microsoft-com:office:word" xmlns:w="http://schemas.openxmlformats.org/wordprocessingml/2006/main" xmlns:a14="http://schemas.microsoft.com/office/drawing/2010/main" w="9525">
+                            <a14:hiddenLine xmlns:a14="http://schemas.microsoft.com/office/drawing/2010/main" xmlns:w="http://schemas.openxmlformats.org/wordprocessingml/2006/main" xmlns:w10="urn:schemas-microsoft-com:office:word" xmlns:v="urn:schemas-microsoft-com:vml" xmlns:o="urn:schemas-microsoft-com:office:office" xmlns:mv="urn:schemas-microsoft-com:mac:vml" xmlns:mo="http://schemas.microsoft.com/office/mac/office/2008/main" xmlns="" w="9525">
                               <a:solidFill>
                                 <a:srgbClr val="000000"/>
                               </a:solidFill>

</xml_diff>